<commit_message>
Moved Visual design guidelines to GeneralDesignDocument
</commit_message>
<xml_diff>
--- a/Documentation/GenerelDesign/GeneralDesignDocument.docx
+++ b/Documentation/GenerelDesign/GeneralDesignDocument.docx
@@ -1001,9 +1001,917 @@
       <w:r>
         <w:t>müssen – sie fühlt sich einfach gut an.</w:t>
       </w:r>
+    </w:p>
+    <w:p>
+      <w:pPr>
+        <w:rPr>
+          <w:rFonts w:cs="Times New Roman"/>
+          <w:b/>
+          <w:szCs w:val="24"/>
+          <w:lang w:val="en-US"/>
+        </w:rPr>
+      </w:pPr>
+      <w:r>
+        <w:rPr>
+          <w:rFonts w:cs="Times New Roman"/>
+          <w:b/>
+          <w:szCs w:val="24"/>
+          <w:lang w:val="en-US"/>
+        </w:rPr>
+        <w:t>Visual design guidelines</w:t>
+      </w:r>
       <w:bookmarkStart w:id="0" w:name="_GoBack"/>
       <w:bookmarkEnd w:id="0"/>
     </w:p>
+    <w:p>
+      <w:pPr>
+        <w:pStyle w:val="Listenabsatz"/>
+        <w:numPr>
+          <w:ilvl w:val="0"/>
+          <w:numId w:val="3"/>
+        </w:numPr>
+        <w:rPr>
+          <w:rFonts w:cs="Times New Roman"/>
+          <w:szCs w:val="24"/>
+          <w:lang w:val="en-US"/>
+        </w:rPr>
+      </w:pPr>
+      <w:r>
+        <w:rPr>
+          <w:rFonts w:cs="Times New Roman"/>
+          <w:szCs w:val="24"/>
+          <w:lang w:val="en-US"/>
+        </w:rPr>
+        <w:t xml:space="preserve">Background </w:t>
+      </w:r>
+    </w:p>
+    <w:p>
+      <w:pPr>
+        <w:pStyle w:val="Listenabsatz"/>
+        <w:numPr>
+          <w:ilvl w:val="1"/>
+          <w:numId w:val="3"/>
+        </w:numPr>
+        <w:rPr>
+          <w:rFonts w:cs="Times New Roman"/>
+          <w:szCs w:val="24"/>
+          <w:lang w:val="en-US"/>
+        </w:rPr>
+      </w:pPr>
+      <w:r>
+        <w:rPr>
+          <w:rFonts w:cs="Times New Roman"/>
+          <w:szCs w:val="24"/>
+          <w:lang w:val="en-US"/>
+        </w:rPr>
+        <w:t>Colors</w:t>
+      </w:r>
+    </w:p>
+    <w:p>
+      <w:pPr>
+        <w:pStyle w:val="Listenabsatz"/>
+        <w:numPr>
+          <w:ilvl w:val="1"/>
+          <w:numId w:val="3"/>
+        </w:numPr>
+        <w:rPr>
+          <w:rFonts w:cs="Times New Roman"/>
+          <w:szCs w:val="24"/>
+          <w:lang w:val="en-US"/>
+        </w:rPr>
+      </w:pPr>
+      <w:r>
+        <w:rPr>
+          <w:rFonts w:cs="Times New Roman"/>
+          <w:szCs w:val="24"/>
+          <w:lang w:val="en-US"/>
+        </w:rPr>
+        <w:t>For the background, only the greyed out colors are allowed!</w:t>
+      </w:r>
+    </w:p>
+    <w:p>
+      <w:pPr>
+        <w:pStyle w:val="Listenabsatz"/>
+        <w:numPr>
+          <w:ilvl w:val="1"/>
+          <w:numId w:val="3"/>
+        </w:numPr>
+        <w:rPr>
+          <w:rFonts w:cs="Times New Roman"/>
+          <w:color w:val="808080" w:themeColor="background1" w:themeShade="80"/>
+          <w:szCs w:val="24"/>
+          <w:lang w:val="en-US"/>
+        </w:rPr>
+      </w:pPr>
+      <w:r>
+        <w:rPr>
+          <w:rFonts w:cs="Times New Roman"/>
+          <w:color w:val="808080" w:themeColor="background1" w:themeShade="80"/>
+          <w:szCs w:val="24"/>
+          <w:lang w:val="en-US"/>
+        </w:rPr>
+        <w:t>Maybe rules for shape types for sprite types</w:t>
+      </w:r>
+    </w:p>
+    <w:p>
+      <w:pPr>
+        <w:pStyle w:val="Listenabsatz"/>
+        <w:numPr>
+          <w:ilvl w:val="2"/>
+          <w:numId w:val="3"/>
+        </w:numPr>
+        <w:rPr>
+          <w:rFonts w:cs="Times New Roman"/>
+          <w:szCs w:val="24"/>
+          <w:lang w:val="en-US"/>
+        </w:rPr>
+      </w:pPr>
+      <w:r>
+        <w:rPr>
+          <w:rFonts w:cs="Times New Roman"/>
+          <w:szCs w:val="24"/>
+          <w:lang w:val="en-US"/>
+        </w:rPr>
+        <w:t>16 Light colors</w:t>
+      </w:r>
+    </w:p>
+    <w:p>
+      <w:pPr>
+        <w:pStyle w:val="Listenabsatz"/>
+        <w:numPr>
+          <w:ilvl w:val="3"/>
+          <w:numId w:val="3"/>
+        </w:numPr>
+        <w:rPr>
+          <w:rFonts w:cs="Times New Roman"/>
+          <w:szCs w:val="24"/>
+          <w:lang w:val="en-US"/>
+        </w:rPr>
+      </w:pPr>
+      <w:r>
+        <w:rPr>
+          <w:rFonts w:cs="Times New Roman"/>
+          <w:szCs w:val="24"/>
+          <w:lang w:val="en-US"/>
+        </w:rPr>
+        <w:t>Light blue (0,169,254) #00A9FE</w:t>
+      </w:r>
+    </w:p>
+    <w:p>
+      <w:pPr>
+        <w:pStyle w:val="Listenabsatz"/>
+        <w:numPr>
+          <w:ilvl w:val="3"/>
+          <w:numId w:val="3"/>
+        </w:numPr>
+        <w:rPr>
+          <w:rFonts w:cs="Times New Roman"/>
+          <w:color w:val="808080" w:themeColor="background1" w:themeShade="80"/>
+          <w:szCs w:val="24"/>
+          <w:lang w:val="en-US"/>
+        </w:rPr>
+      </w:pPr>
+      <w:r>
+        <w:rPr>
+          <w:rFonts w:cs="Times New Roman"/>
+          <w:color w:val="808080" w:themeColor="background1" w:themeShade="80"/>
+          <w:szCs w:val="24"/>
+          <w:lang w:val="en-US"/>
+        </w:rPr>
+        <w:t>Light crème color (226,218,188) #E2DABC</w:t>
+      </w:r>
+    </w:p>
+    <w:p>
+      <w:pPr>
+        <w:pStyle w:val="Listenabsatz"/>
+        <w:numPr>
+          <w:ilvl w:val="3"/>
+          <w:numId w:val="3"/>
+        </w:numPr>
+        <w:rPr>
+          <w:rFonts w:cs="Times New Roman"/>
+          <w:szCs w:val="24"/>
+          <w:lang w:val="en-US"/>
+        </w:rPr>
+      </w:pPr>
+      <w:r>
+        <w:rPr>
+          <w:rFonts w:cs="Times New Roman"/>
+          <w:szCs w:val="24"/>
+          <w:lang w:val="en-US"/>
+        </w:rPr>
+        <w:t>Light green (29,118,8) #1D7608</w:t>
+      </w:r>
+    </w:p>
+    <w:p>
+      <w:pPr>
+        <w:pStyle w:val="Listenabsatz"/>
+        <w:numPr>
+          <w:ilvl w:val="3"/>
+          <w:numId w:val="3"/>
+        </w:numPr>
+        <w:rPr>
+          <w:rFonts w:cs="Times New Roman"/>
+          <w:color w:val="808080" w:themeColor="background1" w:themeShade="80"/>
+          <w:szCs w:val="24"/>
+          <w:lang w:val="en-US"/>
+        </w:rPr>
+      </w:pPr>
+      <w:r>
+        <w:rPr>
+          <w:rFonts w:cs="Times New Roman"/>
+          <w:color w:val="808080" w:themeColor="background1" w:themeShade="80"/>
+          <w:szCs w:val="24"/>
+          <w:lang w:val="en-US"/>
+        </w:rPr>
+        <w:t>Light grey (98,98,98) #626262</w:t>
+      </w:r>
+    </w:p>
+    <w:p>
+      <w:pPr>
+        <w:pStyle w:val="Listenabsatz"/>
+        <w:numPr>
+          <w:ilvl w:val="3"/>
+          <w:numId w:val="3"/>
+        </w:numPr>
+        <w:rPr>
+          <w:rFonts w:cs="Times New Roman"/>
+          <w:szCs w:val="24"/>
+          <w:lang w:val="en-US"/>
+        </w:rPr>
+      </w:pPr>
+      <w:r>
+        <w:rPr>
+          <w:rFonts w:cs="Times New Roman"/>
+          <w:szCs w:val="24"/>
+          <w:lang w:val="en-US"/>
+        </w:rPr>
+        <w:t>Light orange (159,79,4) #9F4F04</w:t>
+      </w:r>
+    </w:p>
+    <w:p>
+      <w:pPr>
+        <w:pStyle w:val="Listenabsatz"/>
+        <w:numPr>
+          <w:ilvl w:val="3"/>
+          <w:numId w:val="3"/>
+        </w:numPr>
+        <w:rPr>
+          <w:rFonts w:cs="Times New Roman"/>
+          <w:szCs w:val="24"/>
+          <w:lang w:val="en-US"/>
+        </w:rPr>
+      </w:pPr>
+      <w:r>
+        <w:rPr>
+          <w:rFonts w:cs="Times New Roman"/>
+          <w:szCs w:val="24"/>
+          <w:lang w:val="en-US"/>
+        </w:rPr>
+        <w:t>Light pink (230,65,240) #E641F0</w:t>
+      </w:r>
+    </w:p>
+    <w:p>
+      <w:pPr>
+        <w:pStyle w:val="Listenabsatz"/>
+        <w:numPr>
+          <w:ilvl w:val="3"/>
+          <w:numId w:val="3"/>
+        </w:numPr>
+        <w:rPr>
+          <w:rFonts w:cs="Times New Roman"/>
+          <w:szCs w:val="24"/>
+          <w:lang w:val="en-US"/>
+        </w:rPr>
+      </w:pPr>
+      <w:r>
+        <w:rPr>
+          <w:rFonts w:cs="Times New Roman"/>
+          <w:szCs w:val="24"/>
+          <w:lang w:val="en-US"/>
+        </w:rPr>
+        <w:t>Light red (255,13,13) #FF0D0D</w:t>
+      </w:r>
+    </w:p>
+    <w:p>
+      <w:pPr>
+        <w:pStyle w:val="Listenabsatz"/>
+        <w:numPr>
+          <w:ilvl w:val="3"/>
+          <w:numId w:val="3"/>
+        </w:numPr>
+        <w:rPr>
+          <w:rFonts w:cs="Times New Roman"/>
+          <w:szCs w:val="24"/>
+          <w:lang w:val="en-US"/>
+        </w:rPr>
+      </w:pPr>
+      <w:r>
+        <w:rPr>
+          <w:rFonts w:cs="Times New Roman"/>
+          <w:szCs w:val="24"/>
+          <w:lang w:val="en-US"/>
+        </w:rPr>
+        <w:lastRenderedPageBreak/>
+        <w:t>Light skin color (255,169,141) #FFA98D</w:t>
+      </w:r>
+    </w:p>
+    <w:p>
+      <w:pPr>
+        <w:pStyle w:val="Listenabsatz"/>
+        <w:numPr>
+          <w:ilvl w:val="3"/>
+          <w:numId w:val="3"/>
+        </w:numPr>
+        <w:rPr>
+          <w:rFonts w:cs="Times New Roman"/>
+          <w:szCs w:val="24"/>
+          <w:lang w:val="en-US"/>
+        </w:rPr>
+      </w:pPr>
+      <w:r>
+        <w:rPr>
+          <w:rFonts w:cs="Times New Roman"/>
+          <w:szCs w:val="24"/>
+          <w:lang w:val="en-US"/>
+        </w:rPr>
+        <w:t>Light violet (115,19,171) #7313AB</w:t>
+      </w:r>
+    </w:p>
+    <w:p>
+      <w:pPr>
+        <w:pStyle w:val="Listenabsatz"/>
+        <w:numPr>
+          <w:ilvl w:val="3"/>
+          <w:numId w:val="3"/>
+        </w:numPr>
+        <w:rPr>
+          <w:rFonts w:cs="Times New Roman"/>
+          <w:color w:val="808080" w:themeColor="background1" w:themeShade="80"/>
+          <w:szCs w:val="24"/>
+          <w:lang w:val="en-US"/>
+        </w:rPr>
+      </w:pPr>
+      <w:r>
+        <w:rPr>
+          <w:rFonts w:cs="Times New Roman"/>
+          <w:color w:val="808080" w:themeColor="background1" w:themeShade="80"/>
+          <w:szCs w:val="24"/>
+          <w:lang w:val="en-US"/>
+        </w:rPr>
+        <w:t>Light wood brown (163,117,74) #A3754A</w:t>
+      </w:r>
+    </w:p>
+    <w:p>
+      <w:pPr>
+        <w:pStyle w:val="Listenabsatz"/>
+        <w:numPr>
+          <w:ilvl w:val="3"/>
+          <w:numId w:val="3"/>
+        </w:numPr>
+        <w:rPr>
+          <w:rFonts w:cs="Times New Roman"/>
+          <w:color w:val="808080" w:themeColor="background1" w:themeShade="80"/>
+          <w:szCs w:val="24"/>
+          <w:lang w:val="en-US"/>
+        </w:rPr>
+      </w:pPr>
+      <w:r>
+        <w:rPr>
+          <w:rFonts w:cs="Times New Roman"/>
+          <w:color w:val="808080" w:themeColor="background1" w:themeShade="80"/>
+          <w:szCs w:val="24"/>
+          <w:lang w:val="en-US"/>
+        </w:rPr>
+        <w:t>Light wood brown bright (180,133,89) #B48559</w:t>
+      </w:r>
+    </w:p>
+    <w:p>
+      <w:pPr>
+        <w:pStyle w:val="Listenabsatz"/>
+        <w:numPr>
+          <w:ilvl w:val="3"/>
+          <w:numId w:val="3"/>
+        </w:numPr>
+        <w:rPr>
+          <w:rFonts w:cs="Times New Roman"/>
+          <w:szCs w:val="24"/>
+          <w:lang w:val="en-US"/>
+        </w:rPr>
+      </w:pPr>
+      <w:r>
+        <w:rPr>
+          <w:rFonts w:cs="Times New Roman"/>
+          <w:szCs w:val="24"/>
+          <w:lang w:val="en-US"/>
+        </w:rPr>
+        <w:t>Light yellow (247,234,71) #F7EA47</w:t>
+      </w:r>
+    </w:p>
+    <w:p>
+      <w:pPr>
+        <w:pStyle w:val="Listenabsatz"/>
+        <w:numPr>
+          <w:ilvl w:val="3"/>
+          <w:numId w:val="3"/>
+        </w:numPr>
+        <w:rPr>
+          <w:rFonts w:cs="Times New Roman"/>
+          <w:color w:val="808080" w:themeColor="background1" w:themeShade="80"/>
+          <w:szCs w:val="24"/>
+          <w:lang w:val="en-US"/>
+        </w:rPr>
+      </w:pPr>
+      <w:r>
+        <w:rPr>
+          <w:rFonts w:cs="Times New Roman"/>
+          <w:color w:val="808080" w:themeColor="background1" w:themeShade="80"/>
+          <w:szCs w:val="24"/>
+          <w:lang w:val="en-US"/>
+        </w:rPr>
+        <w:t>White (255,255,255) #FFFFFF</w:t>
+      </w:r>
+    </w:p>
+    <w:p>
+      <w:pPr>
+        <w:pStyle w:val="Listenabsatz"/>
+        <w:numPr>
+          <w:ilvl w:val="3"/>
+          <w:numId w:val="3"/>
+        </w:numPr>
+        <w:rPr>
+          <w:rFonts w:cs="Times New Roman"/>
+          <w:szCs w:val="24"/>
+          <w:lang w:val="en-US"/>
+        </w:rPr>
+      </w:pPr>
+      <w:r>
+        <w:rPr>
+          <w:rFonts w:cs="Times New Roman"/>
+          <w:szCs w:val="24"/>
+          <w:lang w:val="en-US"/>
+        </w:rPr>
+        <w:t>New</w:t>
+      </w:r>
+    </w:p>
+    <w:p>
+      <w:pPr>
+        <w:pStyle w:val="Listenabsatz"/>
+        <w:numPr>
+          <w:ilvl w:val="3"/>
+          <w:numId w:val="3"/>
+        </w:numPr>
+        <w:rPr>
+          <w:rFonts w:cs="Times New Roman"/>
+          <w:szCs w:val="24"/>
+          <w:lang w:val="en-US"/>
+        </w:rPr>
+      </w:pPr>
+      <w:r>
+        <w:rPr>
+          <w:rFonts w:cs="Times New Roman"/>
+          <w:szCs w:val="24"/>
+          <w:lang w:val="en-US"/>
+        </w:rPr>
+        <w:t>New</w:t>
+      </w:r>
+    </w:p>
+    <w:p>
+      <w:pPr>
+        <w:pStyle w:val="Listenabsatz"/>
+        <w:numPr>
+          <w:ilvl w:val="3"/>
+          <w:numId w:val="3"/>
+        </w:numPr>
+        <w:rPr>
+          <w:rFonts w:cs="Times New Roman"/>
+          <w:szCs w:val="24"/>
+          <w:lang w:val="en-US"/>
+        </w:rPr>
+      </w:pPr>
+      <w:r>
+        <w:rPr>
+          <w:rFonts w:cs="Times New Roman"/>
+          <w:szCs w:val="24"/>
+          <w:lang w:val="en-US"/>
+        </w:rPr>
+        <w:t>New</w:t>
+      </w:r>
+    </w:p>
+    <w:p>
+      <w:pPr>
+        <w:pStyle w:val="Listenabsatz"/>
+        <w:ind w:left="2880"/>
+        <w:rPr>
+          <w:rFonts w:cs="Times New Roman"/>
+          <w:szCs w:val="24"/>
+          <w:lang w:val="en-US"/>
+        </w:rPr>
+      </w:pPr>
+    </w:p>
+    <w:p>
+      <w:pPr>
+        <w:pStyle w:val="Listenabsatz"/>
+        <w:numPr>
+          <w:ilvl w:val="2"/>
+          <w:numId w:val="3"/>
+        </w:numPr>
+        <w:rPr>
+          <w:rFonts w:cs="Times New Roman"/>
+          <w:szCs w:val="24"/>
+          <w:lang w:val="en-US"/>
+        </w:rPr>
+      </w:pPr>
+      <w:r>
+        <w:rPr>
+          <w:rFonts w:cs="Times New Roman"/>
+          <w:szCs w:val="24"/>
+          <w:lang w:val="en-US"/>
+        </w:rPr>
+        <w:t>16 Dark colors</w:t>
+      </w:r>
+    </w:p>
+    <w:p>
+      <w:pPr>
+        <w:pStyle w:val="Listenabsatz"/>
+        <w:numPr>
+          <w:ilvl w:val="3"/>
+          <w:numId w:val="3"/>
+        </w:numPr>
+        <w:rPr>
+          <w:rFonts w:cs="Times New Roman"/>
+          <w:color w:val="808080" w:themeColor="background1" w:themeShade="80"/>
+          <w:szCs w:val="24"/>
+          <w:lang w:val="en-US"/>
+        </w:rPr>
+      </w:pPr>
+      <w:r>
+        <w:rPr>
+          <w:rFonts w:cs="Times New Roman"/>
+          <w:color w:val="808080" w:themeColor="background1" w:themeShade="80"/>
+          <w:szCs w:val="24"/>
+          <w:lang w:val="en-US"/>
+        </w:rPr>
+        <w:t>Black (0,0,0) #000000</w:t>
+      </w:r>
+    </w:p>
+    <w:p>
+      <w:pPr>
+        <w:pStyle w:val="Listenabsatz"/>
+        <w:numPr>
+          <w:ilvl w:val="3"/>
+          <w:numId w:val="3"/>
+        </w:numPr>
+        <w:rPr>
+          <w:rFonts w:cs="Times New Roman"/>
+          <w:szCs w:val="24"/>
+          <w:lang w:val="en-US"/>
+        </w:rPr>
+      </w:pPr>
+      <w:r>
+        <w:rPr>
+          <w:rFonts w:cs="Times New Roman"/>
+          <w:szCs w:val="24"/>
+          <w:lang w:val="en-US"/>
+        </w:rPr>
+        <w:t>Dark blue (0,128,192) #0080C0</w:t>
+      </w:r>
+    </w:p>
+    <w:p>
+      <w:pPr>
+        <w:pStyle w:val="Listenabsatz"/>
+        <w:numPr>
+          <w:ilvl w:val="3"/>
+          <w:numId w:val="3"/>
+        </w:numPr>
+        <w:rPr>
+          <w:rFonts w:cs="Times New Roman"/>
+          <w:color w:val="808080" w:themeColor="background1" w:themeShade="80"/>
+          <w:szCs w:val="24"/>
+          <w:lang w:val="en-US"/>
+        </w:rPr>
+      </w:pPr>
+      <w:r>
+        <w:rPr>
+          <w:rFonts w:cs="Times New Roman"/>
+          <w:color w:val="808080" w:themeColor="background1" w:themeShade="80"/>
+          <w:szCs w:val="24"/>
+          <w:lang w:val="en-US"/>
+        </w:rPr>
+        <w:t>Dark crème color (208,193,145) #D0C191</w:t>
+      </w:r>
+    </w:p>
+    <w:p>
+      <w:pPr>
+        <w:pStyle w:val="Listenabsatz"/>
+        <w:numPr>
+          <w:ilvl w:val="3"/>
+          <w:numId w:val="3"/>
+        </w:numPr>
+        <w:rPr>
+          <w:rFonts w:cs="Times New Roman"/>
+          <w:szCs w:val="24"/>
+          <w:lang w:val="en-US"/>
+        </w:rPr>
+      </w:pPr>
+      <w:r>
+        <w:rPr>
+          <w:rFonts w:cs="Times New Roman"/>
+          <w:szCs w:val="24"/>
+          <w:lang w:val="en-US"/>
+        </w:rPr>
+        <w:t>Dark green (22,90,6) #165A06</w:t>
+      </w:r>
+    </w:p>
+    <w:p>
+      <w:pPr>
+        <w:pStyle w:val="Listenabsatz"/>
+        <w:numPr>
+          <w:ilvl w:val="3"/>
+          <w:numId w:val="3"/>
+        </w:numPr>
+        <w:rPr>
+          <w:rFonts w:cs="Times New Roman"/>
+          <w:color w:val="808080" w:themeColor="background1" w:themeShade="80"/>
+          <w:szCs w:val="24"/>
+          <w:lang w:val="en-US"/>
+        </w:rPr>
+      </w:pPr>
+      <w:r>
+        <w:rPr>
+          <w:rFonts w:cs="Times New Roman"/>
+          <w:color w:val="808080" w:themeColor="background1" w:themeShade="80"/>
+          <w:szCs w:val="24"/>
+          <w:lang w:val="en-US"/>
+        </w:rPr>
+        <w:t>Dark grey (58,58,58) #3A3A3A</w:t>
+      </w:r>
+    </w:p>
+    <w:p>
+      <w:pPr>
+        <w:pStyle w:val="Listenabsatz"/>
+        <w:numPr>
+          <w:ilvl w:val="3"/>
+          <w:numId w:val="3"/>
+        </w:numPr>
+        <w:rPr>
+          <w:rFonts w:cs="Times New Roman"/>
+          <w:szCs w:val="24"/>
+          <w:lang w:val="en-US"/>
+        </w:rPr>
+      </w:pPr>
+      <w:r>
+        <w:rPr>
+          <w:rFonts w:cs="Times New Roman"/>
+          <w:szCs w:val="24"/>
+          <w:lang w:val="en-US"/>
+        </w:rPr>
+        <w:t>Dark Orange (129,65,4) #814104</w:t>
+      </w:r>
+    </w:p>
+    <w:p>
+      <w:pPr>
+        <w:pStyle w:val="Listenabsatz"/>
+        <w:numPr>
+          <w:ilvl w:val="3"/>
+          <w:numId w:val="3"/>
+        </w:numPr>
+        <w:rPr>
+          <w:rFonts w:cs="Times New Roman"/>
+          <w:szCs w:val="24"/>
+          <w:lang w:val="en-US"/>
+        </w:rPr>
+      </w:pPr>
+      <w:r>
+        <w:rPr>
+          <w:rFonts w:cs="Times New Roman"/>
+          <w:szCs w:val="24"/>
+          <w:lang w:val="en-US"/>
+        </w:rPr>
+        <w:t>Dark pink (206,16,217) #CE10D9</w:t>
+      </w:r>
+    </w:p>
+    <w:p>
+      <w:pPr>
+        <w:pStyle w:val="Listenabsatz"/>
+        <w:numPr>
+          <w:ilvl w:val="3"/>
+          <w:numId w:val="3"/>
+        </w:numPr>
+        <w:rPr>
+          <w:rFonts w:cs="Times New Roman"/>
+          <w:szCs w:val="24"/>
+          <w:lang w:val="en-US"/>
+        </w:rPr>
+      </w:pPr>
+      <w:r>
+        <w:rPr>
+          <w:rFonts w:cs="Times New Roman"/>
+          <w:szCs w:val="24"/>
+          <w:lang w:val="en-US"/>
+        </w:rPr>
+        <w:t>Dark red (175,6,6) #AF0606</w:t>
+      </w:r>
+    </w:p>
+    <w:p>
+      <w:pPr>
+        <w:pStyle w:val="Listenabsatz"/>
+        <w:numPr>
+          <w:ilvl w:val="3"/>
+          <w:numId w:val="3"/>
+        </w:numPr>
+        <w:rPr>
+          <w:rFonts w:cs="Times New Roman"/>
+          <w:szCs w:val="24"/>
+          <w:lang w:val="en-US"/>
+        </w:rPr>
+      </w:pPr>
+      <w:r>
+        <w:rPr>
+          <w:rFonts w:cs="Times New Roman"/>
+          <w:szCs w:val="24"/>
+          <w:lang w:val="en-US"/>
+        </w:rPr>
+        <w:t>Dark skin color (229,143,115) #E58F73</w:t>
+      </w:r>
+    </w:p>
+    <w:p>
+      <w:pPr>
+        <w:pStyle w:val="Listenabsatz"/>
+        <w:numPr>
+          <w:ilvl w:val="3"/>
+          <w:numId w:val="3"/>
+        </w:numPr>
+        <w:rPr>
+          <w:rFonts w:cs="Times New Roman"/>
+          <w:szCs w:val="24"/>
+          <w:lang w:val="en-US"/>
+        </w:rPr>
+      </w:pPr>
+      <w:r>
+        <w:rPr>
+          <w:rFonts w:cs="Times New Roman"/>
+          <w:szCs w:val="24"/>
+          <w:lang w:val="en-US"/>
+        </w:rPr>
+        <w:t>Dark violet (97,16,143) #61108F</w:t>
+      </w:r>
+    </w:p>
+    <w:p>
+      <w:pPr>
+        <w:pStyle w:val="Listenabsatz"/>
+        <w:numPr>
+          <w:ilvl w:val="3"/>
+          <w:numId w:val="3"/>
+        </w:numPr>
+        <w:rPr>
+          <w:rFonts w:cs="Times New Roman"/>
+          <w:color w:val="808080" w:themeColor="background1" w:themeShade="80"/>
+          <w:szCs w:val="24"/>
+          <w:lang w:val="en-US"/>
+        </w:rPr>
+      </w:pPr>
+      <w:r>
+        <w:rPr>
+          <w:rFonts w:cs="Times New Roman"/>
+          <w:color w:val="808080" w:themeColor="background1" w:themeShade="80"/>
+          <w:szCs w:val="24"/>
+          <w:lang w:val="en-US"/>
+        </w:rPr>
+        <w:t>Dark wood brown (141,101,64) #8D6540</w:t>
+      </w:r>
+    </w:p>
+    <w:p>
+      <w:pPr>
+        <w:pStyle w:val="Listenabsatz"/>
+        <w:numPr>
+          <w:ilvl w:val="3"/>
+          <w:numId w:val="3"/>
+        </w:numPr>
+        <w:rPr>
+          <w:rFonts w:cs="Times New Roman"/>
+          <w:color w:val="808080" w:themeColor="background1" w:themeShade="80"/>
+          <w:szCs w:val="24"/>
+          <w:lang w:val="en-US"/>
+        </w:rPr>
+      </w:pPr>
+      <w:r>
+        <w:rPr>
+          <w:rFonts w:cs="Times New Roman"/>
+          <w:color w:val="808080" w:themeColor="background1" w:themeShade="80"/>
+          <w:szCs w:val="24"/>
+          <w:lang w:val="en-US"/>
+        </w:rPr>
+        <w:t>Dark wood brown dark (96,68,</w:t>
+      </w:r>
+      <w:r>
+        <w:rPr>
+          <w:rFonts w:cs="Times New Roman"/>
+          <w:color w:val="808080" w:themeColor="background1" w:themeShade="80"/>
+          <w:szCs w:val="24"/>
+          <w:lang w:val="en-US"/>
+        </w:rPr>
+        <w:t>44</w:t>
+      </w:r>
+      <w:r>
+        <w:rPr>
+          <w:rFonts w:cs="Times New Roman"/>
+          <w:color w:val="808080" w:themeColor="background1" w:themeShade="80"/>
+          <w:szCs w:val="24"/>
+          <w:lang w:val="en-US"/>
+        </w:rPr>
+        <w:t>) #60442C</w:t>
+      </w:r>
+    </w:p>
+    <w:p>
+      <w:pPr>
+        <w:pStyle w:val="Listenabsatz"/>
+        <w:numPr>
+          <w:ilvl w:val="3"/>
+          <w:numId w:val="3"/>
+        </w:numPr>
+        <w:rPr>
+          <w:rFonts w:cs="Times New Roman"/>
+          <w:szCs w:val="24"/>
+          <w:lang w:val="en-US"/>
+        </w:rPr>
+      </w:pPr>
+      <w:r>
+        <w:rPr>
+          <w:rFonts w:cs="Times New Roman"/>
+          <w:szCs w:val="24"/>
+          <w:lang w:val="en-US"/>
+        </w:rPr>
+        <w:t>Dark yellow (216,201,11) #D8C90B</w:t>
+      </w:r>
+    </w:p>
+    <w:p>
+      <w:pPr>
+        <w:pStyle w:val="Listenabsatz"/>
+        <w:numPr>
+          <w:ilvl w:val="3"/>
+          <w:numId w:val="3"/>
+        </w:numPr>
+        <w:rPr>
+          <w:rFonts w:cs="Times New Roman"/>
+          <w:szCs w:val="24"/>
+          <w:lang w:val="en-US"/>
+        </w:rPr>
+      </w:pPr>
+      <w:r>
+        <w:rPr>
+          <w:rFonts w:cs="Times New Roman"/>
+          <w:szCs w:val="24"/>
+          <w:lang w:val="en-US"/>
+        </w:rPr>
+        <w:t>New</w:t>
+      </w:r>
+    </w:p>
+    <w:p>
+      <w:pPr>
+        <w:pStyle w:val="Listenabsatz"/>
+        <w:numPr>
+          <w:ilvl w:val="3"/>
+          <w:numId w:val="3"/>
+        </w:numPr>
+        <w:rPr>
+          <w:rFonts w:cs="Times New Roman"/>
+          <w:szCs w:val="24"/>
+          <w:lang w:val="en-US"/>
+        </w:rPr>
+      </w:pPr>
+      <w:r>
+        <w:rPr>
+          <w:rFonts w:cs="Times New Roman"/>
+          <w:szCs w:val="24"/>
+          <w:lang w:val="en-US"/>
+        </w:rPr>
+        <w:t>New</w:t>
+      </w:r>
+    </w:p>
+    <w:p>
+      <w:pPr>
+        <w:pStyle w:val="Listenabsatz"/>
+        <w:numPr>
+          <w:ilvl w:val="3"/>
+          <w:numId w:val="3"/>
+        </w:numPr>
+        <w:rPr>
+          <w:rFonts w:cs="Times New Roman"/>
+          <w:szCs w:val="24"/>
+          <w:lang w:val="en-US"/>
+        </w:rPr>
+      </w:pPr>
+      <w:r>
+        <w:rPr>
+          <w:rFonts w:cs="Times New Roman"/>
+          <w:szCs w:val="24"/>
+          <w:lang w:val="en-US"/>
+        </w:rPr>
+        <w:t>New</w:t>
+      </w:r>
+    </w:p>
+    <w:p/>
     <w:p>
       <w:pPr>
         <w:pStyle w:val="Listenabsatz"/>
@@ -1186,6 +2094,119 @@
 <file path=word/numbering.xml><?xml version="1.0" encoding="utf-8"?>
 <w:numbering xmlns:wpc="http://schemas.microsoft.com/office/word/2010/wordprocessingCanvas" xmlns:mc="http://schemas.openxmlformats.org/markup-compatibility/2006" xmlns:o="urn:schemas-microsoft-com:office:office" xmlns:r="http://schemas.openxmlformats.org/officeDocument/2006/relationships" xmlns:m="http://schemas.openxmlformats.org/officeDocument/2006/math" xmlns:v="urn:schemas-microsoft-com:vml" xmlns:wp14="http://schemas.microsoft.com/office/word/2010/wordprocessingDrawing" xmlns:wp="http://schemas.openxmlformats.org/drawingml/2006/wordprocessingDrawing" xmlns:w10="urn:schemas-microsoft-com:office:word" xmlns:w="http://schemas.openxmlformats.org/wordprocessingml/2006/main" xmlns:w14="http://schemas.microsoft.com/office/word/2010/wordml" xmlns:wpg="http://schemas.microsoft.com/office/word/2010/wordprocessingGroup" xmlns:wpi="http://schemas.microsoft.com/office/word/2010/wordprocessingInk" xmlns:wne="http://schemas.microsoft.com/office/word/2006/wordml" xmlns:wps="http://schemas.microsoft.com/office/word/2010/wordprocessingShape" mc:Ignorable="w14 wp14">
   <w:abstractNum w:abstractNumId="0">
+    <w:nsid w:val="0D232ACD"/>
+    <w:multiLevelType w:val="hybridMultilevel"/>
+    <w:tmpl w:val="65946158"/>
+    <w:lvl w:ilvl="0" w:tplc="04070001">
+      <w:start w:val="1"/>
+      <w:numFmt w:val="bullet"/>
+      <w:lvlText w:val=""/>
+      <w:lvlJc w:val="left"/>
+      <w:pPr>
+        <w:ind w:left="720" w:hanging="360"/>
+      </w:pPr>
+      <w:rPr>
+        <w:rFonts w:ascii="Symbol" w:hAnsi="Symbol" w:hint="default"/>
+      </w:rPr>
+    </w:lvl>
+    <w:lvl w:ilvl="1" w:tplc="04070003">
+      <w:start w:val="1"/>
+      <w:numFmt w:val="bullet"/>
+      <w:lvlText w:val="o"/>
+      <w:lvlJc w:val="left"/>
+      <w:pPr>
+        <w:ind w:left="1440" w:hanging="360"/>
+      </w:pPr>
+      <w:rPr>
+        <w:rFonts w:ascii="Courier New" w:hAnsi="Courier New" w:cs="Courier New" w:hint="default"/>
+      </w:rPr>
+    </w:lvl>
+    <w:lvl w:ilvl="2" w:tplc="04070005">
+      <w:start w:val="1"/>
+      <w:numFmt w:val="bullet"/>
+      <w:lvlText w:val=""/>
+      <w:lvlJc w:val="left"/>
+      <w:pPr>
+        <w:ind w:left="2160" w:hanging="360"/>
+      </w:pPr>
+      <w:rPr>
+        <w:rFonts w:ascii="Wingdings" w:hAnsi="Wingdings" w:hint="default"/>
+      </w:rPr>
+    </w:lvl>
+    <w:lvl w:ilvl="3" w:tplc="04070001">
+      <w:start w:val="1"/>
+      <w:numFmt w:val="bullet"/>
+      <w:lvlText w:val=""/>
+      <w:lvlJc w:val="left"/>
+      <w:pPr>
+        <w:ind w:left="2880" w:hanging="360"/>
+      </w:pPr>
+      <w:rPr>
+        <w:rFonts w:ascii="Symbol" w:hAnsi="Symbol" w:hint="default"/>
+      </w:rPr>
+    </w:lvl>
+    <w:lvl w:ilvl="4" w:tplc="04070003" w:tentative="1">
+      <w:start w:val="1"/>
+      <w:numFmt w:val="bullet"/>
+      <w:lvlText w:val="o"/>
+      <w:lvlJc w:val="left"/>
+      <w:pPr>
+        <w:ind w:left="3600" w:hanging="360"/>
+      </w:pPr>
+      <w:rPr>
+        <w:rFonts w:ascii="Courier New" w:hAnsi="Courier New" w:cs="Courier New" w:hint="default"/>
+      </w:rPr>
+    </w:lvl>
+    <w:lvl w:ilvl="5" w:tplc="04070005" w:tentative="1">
+      <w:start w:val="1"/>
+      <w:numFmt w:val="bullet"/>
+      <w:lvlText w:val=""/>
+      <w:lvlJc w:val="left"/>
+      <w:pPr>
+        <w:ind w:left="4320" w:hanging="360"/>
+      </w:pPr>
+      <w:rPr>
+        <w:rFonts w:ascii="Wingdings" w:hAnsi="Wingdings" w:hint="default"/>
+      </w:rPr>
+    </w:lvl>
+    <w:lvl w:ilvl="6" w:tplc="04070001" w:tentative="1">
+      <w:start w:val="1"/>
+      <w:numFmt w:val="bullet"/>
+      <w:lvlText w:val=""/>
+      <w:lvlJc w:val="left"/>
+      <w:pPr>
+        <w:ind w:left="5040" w:hanging="360"/>
+      </w:pPr>
+      <w:rPr>
+        <w:rFonts w:ascii="Symbol" w:hAnsi="Symbol" w:hint="default"/>
+      </w:rPr>
+    </w:lvl>
+    <w:lvl w:ilvl="7" w:tplc="04070003" w:tentative="1">
+      <w:start w:val="1"/>
+      <w:numFmt w:val="bullet"/>
+      <w:lvlText w:val="o"/>
+      <w:lvlJc w:val="left"/>
+      <w:pPr>
+        <w:ind w:left="5760" w:hanging="360"/>
+      </w:pPr>
+      <w:rPr>
+        <w:rFonts w:ascii="Courier New" w:hAnsi="Courier New" w:cs="Courier New" w:hint="default"/>
+      </w:rPr>
+    </w:lvl>
+    <w:lvl w:ilvl="8" w:tplc="04070005" w:tentative="1">
+      <w:start w:val="1"/>
+      <w:numFmt w:val="bullet"/>
+      <w:lvlText w:val=""/>
+      <w:lvlJc w:val="left"/>
+      <w:pPr>
+        <w:ind w:left="6480" w:hanging="360"/>
+      </w:pPr>
+      <w:rPr>
+        <w:rFonts w:ascii="Wingdings" w:hAnsi="Wingdings" w:hint="default"/>
+      </w:rPr>
+    </w:lvl>
+  </w:abstractNum>
+  <w:abstractNum w:abstractNumId="1">
     <w:nsid w:val="69687A63"/>
     <w:multiLevelType w:val="hybridMultilevel"/>
     <w:tmpl w:val="CB62F386"/>
@@ -1298,7 +2319,7 @@
       </w:rPr>
     </w:lvl>
   </w:abstractNum>
-  <w:abstractNum w:abstractNumId="1">
+  <w:abstractNum w:abstractNumId="2">
     <w:nsid w:val="78941B47"/>
     <w:multiLevelType w:val="hybridMultilevel"/>
     <w:tmpl w:val="54FCE38A"/>
@@ -1412,9 +2433,12 @@
     </w:lvl>
   </w:abstractNum>
   <w:num w:numId="1">
+    <w:abstractNumId w:val="2"/>
+  </w:num>
+  <w:num w:numId="2">
     <w:abstractNumId w:val="1"/>
   </w:num>
-  <w:num w:numId="2">
+  <w:num w:numId="3">
     <w:abstractNumId w:val="0"/>
   </w:num>
 </w:numbering>

</xml_diff>

<commit_message>
Added light skin color reflection to general design document
</commit_message>
<xml_diff>
--- a/Documentation/GenerelDesign/GeneralDesignDocument.docx
+++ b/Documentation/GenerelDesign/GeneralDesignDocument.docx
@@ -1333,6 +1333,52 @@
           <w:szCs w:val="24"/>
           <w:lang w:val="en-US"/>
         </w:rPr>
+        <w:t xml:space="preserve">Light skin color reflection (255,190,169) </w:t>
+      </w:r>
+      <w:r>
+        <w:rPr>
+          <w:rFonts w:cs="Times New Roman"/>
+          <w:szCs w:val="24"/>
+          <w:lang w:val="en-US"/>
+        </w:rPr>
+        <w:t>#</w:t>
+      </w:r>
+      <w:r>
+        <w:rPr>
+          <w:rFonts w:cs="Times New Roman"/>
+          <w:szCs w:val="24"/>
+          <w:lang w:val="en-US"/>
+        </w:rPr>
+        <w:t>FFBEA</w:t>
+      </w:r>
+      <w:r>
+        <w:rPr>
+          <w:rFonts w:cs="Times New Roman"/>
+          <w:szCs w:val="24"/>
+          <w:lang w:val="en-US"/>
+        </w:rPr>
+        <w:t>9</w:t>
+      </w:r>
+    </w:p>
+    <w:p>
+      <w:pPr>
+        <w:pStyle w:val="Listenabsatz"/>
+        <w:numPr>
+          <w:ilvl w:val="3"/>
+          <w:numId w:val="3"/>
+        </w:numPr>
+        <w:rPr>
+          <w:rFonts w:cs="Times New Roman"/>
+          <w:szCs w:val="24"/>
+          <w:lang w:val="en-US"/>
+        </w:rPr>
+      </w:pPr>
+      <w:r>
+        <w:rPr>
+          <w:rFonts w:cs="Times New Roman"/>
+          <w:szCs w:val="24"/>
+          <w:lang w:val="en-US"/>
+        </w:rPr>
         <w:t>Light violet (115,19,171) #7313AB</w:t>
       </w:r>
     </w:p>
@@ -1477,56 +1523,157 @@
     <w:p>
       <w:pPr>
         <w:pStyle w:val="Listenabsatz"/>
+        <w:ind w:left="2880"/>
+        <w:rPr>
+          <w:rFonts w:cs="Times New Roman"/>
+          <w:szCs w:val="24"/>
+          <w:lang w:val="en-US"/>
+        </w:rPr>
+      </w:pPr>
+    </w:p>
+    <w:p>
+      <w:pPr>
+        <w:pStyle w:val="Listenabsatz"/>
+        <w:numPr>
+          <w:ilvl w:val="2"/>
+          <w:numId w:val="3"/>
+        </w:numPr>
+        <w:rPr>
+          <w:rFonts w:cs="Times New Roman"/>
+          <w:szCs w:val="24"/>
+          <w:lang w:val="en-US"/>
+        </w:rPr>
+      </w:pPr>
+      <w:r>
+        <w:rPr>
+          <w:rFonts w:cs="Times New Roman"/>
+          <w:szCs w:val="24"/>
+          <w:lang w:val="en-US"/>
+        </w:rPr>
+        <w:t>16 Dark colors</w:t>
+      </w:r>
+    </w:p>
+    <w:p>
+      <w:pPr>
+        <w:pStyle w:val="Listenabsatz"/>
         <w:numPr>
           <w:ilvl w:val="3"/>
           <w:numId w:val="3"/>
         </w:numPr>
         <w:rPr>
           <w:rFonts w:cs="Times New Roman"/>
-          <w:szCs w:val="24"/>
-          <w:lang w:val="en-US"/>
-        </w:rPr>
-      </w:pPr>
-      <w:r>
-        <w:rPr>
-          <w:rFonts w:cs="Times New Roman"/>
-          <w:szCs w:val="24"/>
-          <w:lang w:val="en-US"/>
-        </w:rPr>
-        <w:t>New</w:t>
-      </w:r>
-    </w:p>
-    <w:p>
-      <w:pPr>
-        <w:pStyle w:val="Listenabsatz"/>
-        <w:ind w:left="2880"/>
-        <w:rPr>
-          <w:rFonts w:cs="Times New Roman"/>
-          <w:szCs w:val="24"/>
-          <w:lang w:val="en-US"/>
-        </w:rPr>
-      </w:pPr>
-    </w:p>
-    <w:p>
-      <w:pPr>
-        <w:pStyle w:val="Listenabsatz"/>
-        <w:numPr>
-          <w:ilvl w:val="2"/>
-          <w:numId w:val="3"/>
-        </w:numPr>
-        <w:rPr>
-          <w:rFonts w:cs="Times New Roman"/>
-          <w:szCs w:val="24"/>
-          <w:lang w:val="en-US"/>
-        </w:rPr>
-      </w:pPr>
-      <w:r>
-        <w:rPr>
-          <w:rFonts w:cs="Times New Roman"/>
-          <w:szCs w:val="24"/>
-          <w:lang w:val="en-US"/>
-        </w:rPr>
-        <w:t>16 Dark colors</w:t>
+          <w:color w:val="808080" w:themeColor="background1" w:themeShade="80"/>
+          <w:szCs w:val="24"/>
+          <w:lang w:val="en-US"/>
+        </w:rPr>
+      </w:pPr>
+      <w:r>
+        <w:rPr>
+          <w:rFonts w:cs="Times New Roman"/>
+          <w:color w:val="808080" w:themeColor="background1" w:themeShade="80"/>
+          <w:szCs w:val="24"/>
+          <w:lang w:val="en-US"/>
+        </w:rPr>
+        <w:t xml:space="preserve">Almost </w:t>
+      </w:r>
+      <w:r>
+        <w:rPr>
+          <w:rFonts w:cs="Times New Roman"/>
+          <w:color w:val="808080" w:themeColor="background1" w:themeShade="80"/>
+          <w:szCs w:val="24"/>
+          <w:lang w:val="en-US"/>
+        </w:rPr>
+        <w:t>Black (</w:t>
+      </w:r>
+      <w:r>
+        <w:rPr>
+          <w:rFonts w:cs="Times New Roman"/>
+          <w:color w:val="808080" w:themeColor="background1" w:themeShade="80"/>
+          <w:szCs w:val="24"/>
+          <w:lang w:val="en-US"/>
+        </w:rPr>
+        <w:t>2</w:t>
+      </w:r>
+      <w:r>
+        <w:rPr>
+          <w:rFonts w:cs="Times New Roman"/>
+          <w:color w:val="808080" w:themeColor="background1" w:themeShade="80"/>
+          <w:szCs w:val="24"/>
+          <w:lang w:val="en-US"/>
+        </w:rPr>
+        <w:t>0</w:t>
+      </w:r>
+      <w:r>
+        <w:rPr>
+          <w:rFonts w:cs="Times New Roman"/>
+          <w:color w:val="808080" w:themeColor="background1" w:themeShade="80"/>
+          <w:szCs w:val="24"/>
+          <w:lang w:val="en-US"/>
+        </w:rPr>
+        <w:t>,</w:t>
+      </w:r>
+      <w:r>
+        <w:rPr>
+          <w:rFonts w:cs="Times New Roman"/>
+          <w:color w:val="808080" w:themeColor="background1" w:themeShade="80"/>
+          <w:szCs w:val="24"/>
+          <w:lang w:val="en-US"/>
+        </w:rPr>
+        <w:t>2</w:t>
+      </w:r>
+      <w:r>
+        <w:rPr>
+          <w:rFonts w:cs="Times New Roman"/>
+          <w:color w:val="808080" w:themeColor="background1" w:themeShade="80"/>
+          <w:szCs w:val="24"/>
+          <w:lang w:val="en-US"/>
+        </w:rPr>
+        <w:t>0</w:t>
+      </w:r>
+      <w:r>
+        <w:rPr>
+          <w:rFonts w:cs="Times New Roman"/>
+          <w:color w:val="808080" w:themeColor="background1" w:themeShade="80"/>
+          <w:szCs w:val="24"/>
+          <w:lang w:val="en-US"/>
+        </w:rPr>
+        <w:t>,</w:t>
+      </w:r>
+      <w:r>
+        <w:rPr>
+          <w:rFonts w:cs="Times New Roman"/>
+          <w:color w:val="808080" w:themeColor="background1" w:themeShade="80"/>
+          <w:szCs w:val="24"/>
+          <w:lang w:val="en-US"/>
+        </w:rPr>
+        <w:t>2</w:t>
+      </w:r>
+      <w:r>
+        <w:rPr>
+          <w:rFonts w:cs="Times New Roman"/>
+          <w:color w:val="808080" w:themeColor="background1" w:themeShade="80"/>
+          <w:szCs w:val="24"/>
+          <w:lang w:val="en-US"/>
+        </w:rPr>
+        <w:t>0</w:t>
+      </w:r>
+      <w:r>
+        <w:rPr>
+          <w:rFonts w:cs="Times New Roman"/>
+          <w:color w:val="808080" w:themeColor="background1" w:themeShade="80"/>
+          <w:szCs w:val="24"/>
+          <w:lang w:val="en-US"/>
+        </w:rPr>
+        <w:t>) #</w:t>
+      </w:r>
+      <w:r>
+        <w:rPr>
+          <w:rFonts w:cs="Times New Roman"/>
+          <w:color w:val="808080" w:themeColor="background1" w:themeShade="80"/>
+          <w:szCs w:val="24"/>
+          <w:lang w:val="en-US"/>
+        </w:rPr>
+        <w:t>141414</w:t>
       </w:r>
     </w:p>
     <w:p>
@@ -1538,118 +1685,17 @@
         </w:numPr>
         <w:rPr>
           <w:rFonts w:cs="Times New Roman"/>
-          <w:color w:val="808080" w:themeColor="background1" w:themeShade="80"/>
-          <w:szCs w:val="24"/>
-          <w:lang w:val="en-US"/>
-        </w:rPr>
-      </w:pPr>
-      <w:r>
-        <w:rPr>
-          <w:rFonts w:cs="Times New Roman"/>
-          <w:color w:val="808080" w:themeColor="background1" w:themeShade="80"/>
-          <w:szCs w:val="24"/>
-          <w:lang w:val="en-US"/>
-        </w:rPr>
-        <w:t xml:space="preserve">Almost </w:t>
-      </w:r>
-      <w:r>
-        <w:rPr>
-          <w:rFonts w:cs="Times New Roman"/>
-          <w:color w:val="808080" w:themeColor="background1" w:themeShade="80"/>
-          <w:szCs w:val="24"/>
-          <w:lang w:val="en-US"/>
-        </w:rPr>
-        <w:t>Black (</w:t>
-      </w:r>
-      <w:r>
-        <w:rPr>
-          <w:rFonts w:cs="Times New Roman"/>
-          <w:color w:val="808080" w:themeColor="background1" w:themeShade="80"/>
-          <w:szCs w:val="24"/>
-          <w:lang w:val="en-US"/>
-        </w:rPr>
-        <w:t>2</w:t>
-      </w:r>
-      <w:r>
-        <w:rPr>
-          <w:rFonts w:cs="Times New Roman"/>
-          <w:color w:val="808080" w:themeColor="background1" w:themeShade="80"/>
-          <w:szCs w:val="24"/>
-          <w:lang w:val="en-US"/>
-        </w:rPr>
-        <w:t>0</w:t>
-      </w:r>
-      <w:r>
-        <w:rPr>
-          <w:rFonts w:cs="Times New Roman"/>
-          <w:color w:val="808080" w:themeColor="background1" w:themeShade="80"/>
-          <w:szCs w:val="24"/>
-          <w:lang w:val="en-US"/>
-        </w:rPr>
-        <w:t>,</w:t>
-      </w:r>
-      <w:r>
-        <w:rPr>
-          <w:rFonts w:cs="Times New Roman"/>
-          <w:color w:val="808080" w:themeColor="background1" w:themeShade="80"/>
-          <w:szCs w:val="24"/>
-          <w:lang w:val="en-US"/>
-        </w:rPr>
-        <w:t>2</w:t>
-      </w:r>
-      <w:r>
-        <w:rPr>
-          <w:rFonts w:cs="Times New Roman"/>
-          <w:color w:val="808080" w:themeColor="background1" w:themeShade="80"/>
-          <w:szCs w:val="24"/>
-          <w:lang w:val="en-US"/>
-        </w:rPr>
-        <w:t>0</w:t>
-      </w:r>
-      <w:r>
-        <w:rPr>
-          <w:rFonts w:cs="Times New Roman"/>
-          <w:color w:val="808080" w:themeColor="background1" w:themeShade="80"/>
-          <w:szCs w:val="24"/>
-          <w:lang w:val="en-US"/>
-        </w:rPr>
-        <w:t>,</w:t>
-      </w:r>
-      <w:r>
-        <w:rPr>
-          <w:rFonts w:cs="Times New Roman"/>
-          <w:color w:val="808080" w:themeColor="background1" w:themeShade="80"/>
-          <w:szCs w:val="24"/>
-          <w:lang w:val="en-US"/>
-        </w:rPr>
-        <w:t>2</w:t>
-      </w:r>
-      <w:r>
-        <w:rPr>
-          <w:rFonts w:cs="Times New Roman"/>
-          <w:color w:val="808080" w:themeColor="background1" w:themeShade="80"/>
-          <w:szCs w:val="24"/>
-          <w:lang w:val="en-US"/>
-        </w:rPr>
-        <w:t>0</w:t>
-      </w:r>
-      <w:r>
-        <w:rPr>
-          <w:rFonts w:cs="Times New Roman"/>
-          <w:color w:val="808080" w:themeColor="background1" w:themeShade="80"/>
-          <w:szCs w:val="24"/>
-          <w:lang w:val="en-US"/>
-        </w:rPr>
-        <w:t>) #</w:t>
-      </w:r>
-      <w:r>
-        <w:rPr>
-          <w:rFonts w:cs="Times New Roman"/>
-          <w:color w:val="808080" w:themeColor="background1" w:themeShade="80"/>
-          <w:szCs w:val="24"/>
-          <w:lang w:val="en-US"/>
-        </w:rPr>
-        <w:t>141414</w:t>
+          <w:szCs w:val="24"/>
+          <w:lang w:val="en-US"/>
+        </w:rPr>
+      </w:pPr>
+      <w:r>
+        <w:rPr>
+          <w:rFonts w:cs="Times New Roman"/>
+          <w:szCs w:val="24"/>
+          <w:lang w:val="en-US"/>
+        </w:rPr>
+        <w:t>Dark blue (0,128,192) #0080C0</w:t>
       </w:r>
     </w:p>
     <w:p>
@@ -1661,17 +1707,19 @@
         </w:numPr>
         <w:rPr>
           <w:rFonts w:cs="Times New Roman"/>
-          <w:szCs w:val="24"/>
-          <w:lang w:val="en-US"/>
-        </w:rPr>
-      </w:pPr>
-      <w:r>
-        <w:rPr>
-          <w:rFonts w:cs="Times New Roman"/>
-          <w:szCs w:val="24"/>
-          <w:lang w:val="en-US"/>
-        </w:rPr>
-        <w:t>Dark blue (0,128,192) #0080C0</w:t>
+          <w:color w:val="808080" w:themeColor="background1" w:themeShade="80"/>
+          <w:szCs w:val="24"/>
+          <w:lang w:val="en-US"/>
+        </w:rPr>
+      </w:pPr>
+      <w:r>
+        <w:rPr>
+          <w:rFonts w:cs="Times New Roman"/>
+          <w:color w:val="808080" w:themeColor="background1" w:themeShade="80"/>
+          <w:szCs w:val="24"/>
+          <w:lang w:val="en-US"/>
+        </w:rPr>
+        <w:t>Dark crème color (208,193,145) #D0C191</w:t>
       </w:r>
     </w:p>
     <w:p>
@@ -1683,19 +1731,17 @@
         </w:numPr>
         <w:rPr>
           <w:rFonts w:cs="Times New Roman"/>
-          <w:color w:val="808080" w:themeColor="background1" w:themeShade="80"/>
-          <w:szCs w:val="24"/>
-          <w:lang w:val="en-US"/>
-        </w:rPr>
-      </w:pPr>
-      <w:r>
-        <w:rPr>
-          <w:rFonts w:cs="Times New Roman"/>
-          <w:color w:val="808080" w:themeColor="background1" w:themeShade="80"/>
-          <w:szCs w:val="24"/>
-          <w:lang w:val="en-US"/>
-        </w:rPr>
-        <w:t>Dark crème color (208,193,145) #D0C191</w:t>
+          <w:szCs w:val="24"/>
+          <w:lang w:val="en-US"/>
+        </w:rPr>
+      </w:pPr>
+      <w:r>
+        <w:rPr>
+          <w:rFonts w:cs="Times New Roman"/>
+          <w:szCs w:val="24"/>
+          <w:lang w:val="en-US"/>
+        </w:rPr>
+        <w:t>Dark green (22,90,6) #165A06</w:t>
       </w:r>
     </w:p>
     <w:p>
@@ -1707,17 +1753,19 @@
         </w:numPr>
         <w:rPr>
           <w:rFonts w:cs="Times New Roman"/>
-          <w:szCs w:val="24"/>
-          <w:lang w:val="en-US"/>
-        </w:rPr>
-      </w:pPr>
-      <w:r>
-        <w:rPr>
-          <w:rFonts w:cs="Times New Roman"/>
-          <w:szCs w:val="24"/>
-          <w:lang w:val="en-US"/>
-        </w:rPr>
-        <w:t>Dark green (22,90,6) #165A06</w:t>
+          <w:color w:val="808080" w:themeColor="background1" w:themeShade="80"/>
+          <w:szCs w:val="24"/>
+          <w:lang w:val="en-US"/>
+        </w:rPr>
+      </w:pPr>
+      <w:r>
+        <w:rPr>
+          <w:rFonts w:cs="Times New Roman"/>
+          <w:color w:val="808080" w:themeColor="background1" w:themeShade="80"/>
+          <w:szCs w:val="24"/>
+          <w:lang w:val="en-US"/>
+        </w:rPr>
+        <w:t>Dark grey (58,58,58) #3A3A3A</w:t>
       </w:r>
     </w:p>
     <w:p>
@@ -1729,19 +1777,17 @@
         </w:numPr>
         <w:rPr>
           <w:rFonts w:cs="Times New Roman"/>
-          <w:color w:val="808080" w:themeColor="background1" w:themeShade="80"/>
-          <w:szCs w:val="24"/>
-          <w:lang w:val="en-US"/>
-        </w:rPr>
-      </w:pPr>
-      <w:r>
-        <w:rPr>
-          <w:rFonts w:cs="Times New Roman"/>
-          <w:color w:val="808080" w:themeColor="background1" w:themeShade="80"/>
-          <w:szCs w:val="24"/>
-          <w:lang w:val="en-US"/>
-        </w:rPr>
-        <w:t>Dark grey (58,58,58) #3A3A3A</w:t>
+          <w:szCs w:val="24"/>
+          <w:lang w:val="en-US"/>
+        </w:rPr>
+      </w:pPr>
+      <w:r>
+        <w:rPr>
+          <w:rFonts w:cs="Times New Roman"/>
+          <w:szCs w:val="24"/>
+          <w:lang w:val="en-US"/>
+        </w:rPr>
+        <w:t>Dark Orange (129,65,4) #814104</w:t>
       </w:r>
     </w:p>
     <w:p>
@@ -1763,7 +1809,7 @@
           <w:szCs w:val="24"/>
           <w:lang w:val="en-US"/>
         </w:rPr>
-        <w:t>Dark Orange (129,65,4) #814104</w:t>
+        <w:t>Dark pink (206,16,217) #CE10D9</w:t>
       </w:r>
     </w:p>
     <w:p>
@@ -1785,76 +1831,54 @@
           <w:szCs w:val="24"/>
           <w:lang w:val="en-US"/>
         </w:rPr>
-        <w:t>Dark pink (206,16,217) #CE10D9</w:t>
-      </w:r>
-    </w:p>
-    <w:p>
-      <w:pPr>
-        <w:pStyle w:val="Listenabsatz"/>
-        <w:numPr>
-          <w:ilvl w:val="3"/>
-          <w:numId w:val="3"/>
-        </w:numPr>
-        <w:rPr>
-          <w:rFonts w:cs="Times New Roman"/>
-          <w:szCs w:val="24"/>
-          <w:lang w:val="en-US"/>
-        </w:rPr>
-      </w:pPr>
-      <w:r>
-        <w:rPr>
-          <w:rFonts w:cs="Times New Roman"/>
-          <w:szCs w:val="24"/>
-          <w:lang w:val="en-US"/>
-        </w:rPr>
         <w:t>Dark red (175,6,6) #AF0606</w:t>
-      </w:r>
-    </w:p>
-    <w:p>
-      <w:pPr>
-        <w:pStyle w:val="Listenabsatz"/>
-        <w:numPr>
-          <w:ilvl w:val="3"/>
-          <w:numId w:val="3"/>
-        </w:numPr>
-        <w:rPr>
-          <w:rFonts w:cs="Times New Roman"/>
-          <w:szCs w:val="24"/>
-          <w:lang w:val="en-US"/>
-        </w:rPr>
-      </w:pPr>
-      <w:r>
-        <w:rPr>
-          <w:rFonts w:cs="Times New Roman"/>
-          <w:szCs w:val="24"/>
-          <w:lang w:val="en-US"/>
-        </w:rPr>
-        <w:t>Dark skin color (229,143,115) #E58F73</w:t>
-      </w:r>
-    </w:p>
-    <w:p>
-      <w:pPr>
-        <w:pStyle w:val="Listenabsatz"/>
-        <w:numPr>
-          <w:ilvl w:val="3"/>
-          <w:numId w:val="3"/>
-        </w:numPr>
-        <w:rPr>
-          <w:rFonts w:cs="Times New Roman"/>
-          <w:szCs w:val="24"/>
-          <w:lang w:val="en-US"/>
-        </w:rPr>
-      </w:pPr>
-      <w:r>
-        <w:rPr>
-          <w:rFonts w:cs="Times New Roman"/>
-          <w:szCs w:val="24"/>
-          <w:lang w:val="en-US"/>
-        </w:rPr>
-        <w:t>Dark violet (97,16,143) #61108F</w:t>
       </w:r>
       <w:bookmarkStart w:id="0" w:name="_GoBack"/>
       <w:bookmarkEnd w:id="0"/>
+    </w:p>
+    <w:p>
+      <w:pPr>
+        <w:pStyle w:val="Listenabsatz"/>
+        <w:numPr>
+          <w:ilvl w:val="3"/>
+          <w:numId w:val="3"/>
+        </w:numPr>
+        <w:rPr>
+          <w:rFonts w:cs="Times New Roman"/>
+          <w:szCs w:val="24"/>
+          <w:lang w:val="en-US"/>
+        </w:rPr>
+      </w:pPr>
+      <w:r>
+        <w:rPr>
+          <w:rFonts w:cs="Times New Roman"/>
+          <w:szCs w:val="24"/>
+          <w:lang w:val="en-US"/>
+        </w:rPr>
+        <w:t>Dark skin color (229,143,115) #E58F73</w:t>
+      </w:r>
+    </w:p>
+    <w:p>
+      <w:pPr>
+        <w:pStyle w:val="Listenabsatz"/>
+        <w:numPr>
+          <w:ilvl w:val="3"/>
+          <w:numId w:val="3"/>
+        </w:numPr>
+        <w:rPr>
+          <w:rFonts w:cs="Times New Roman"/>
+          <w:szCs w:val="24"/>
+          <w:lang w:val="en-US"/>
+        </w:rPr>
+      </w:pPr>
+      <w:r>
+        <w:rPr>
+          <w:rFonts w:cs="Times New Roman"/>
+          <w:szCs w:val="24"/>
+          <w:lang w:val="en-US"/>
+        </w:rPr>
+        <w:t>Dark violet (97,16,143) #61108F</w:t>
+      </w:r>
     </w:p>
     <w:p>
       <w:pPr>

</xml_diff>

<commit_message>
Added greys and greens to colour palette
</commit_message>
<xml_diff>
--- a/Documentation/GenerelDesign/GeneralDesignDocument.docx
+++ b/Documentation/GenerelDesign/GeneralDesignDocument.docx
@@ -1188,17 +1188,19 @@
         </w:numPr>
         <w:rPr>
           <w:rFonts w:cs="Times New Roman"/>
-          <w:szCs w:val="24"/>
-          <w:lang w:val="en-US"/>
-        </w:rPr>
-      </w:pPr>
-      <w:r>
-        <w:rPr>
-          <w:rFonts w:cs="Times New Roman"/>
-          <w:szCs w:val="24"/>
-          <w:lang w:val="en-US"/>
-        </w:rPr>
-        <w:t>Light green (29,118,8) #1D7608</w:t>
+          <w:color w:val="808080" w:themeColor="background1" w:themeShade="80"/>
+          <w:szCs w:val="24"/>
+          <w:lang w:val="en-US"/>
+        </w:rPr>
+      </w:pPr>
+      <w:r>
+        <w:rPr>
+          <w:rFonts w:cs="Times New Roman"/>
+          <w:color w:val="808080" w:themeColor="background1" w:themeShade="80"/>
+          <w:szCs w:val="24"/>
+          <w:lang w:val="en-US"/>
+        </w:rPr>
+        <w:t>Light green (8, 163, 20) #08A314</w:t>
       </w:r>
     </w:p>
     <w:p>
@@ -1210,6 +1212,28 @@
         </w:numPr>
         <w:rPr>
           <w:rFonts w:cs="Times New Roman"/>
+          <w:szCs w:val="24"/>
+          <w:lang w:val="en-US"/>
+        </w:rPr>
+      </w:pPr>
+      <w:r>
+        <w:rPr>
+          <w:rFonts w:cs="Times New Roman"/>
+          <w:szCs w:val="24"/>
+          <w:lang w:val="en-US"/>
+        </w:rPr>
+        <w:t>Light green light (61, 238, 74) #3DEE4A</w:t>
+      </w:r>
+    </w:p>
+    <w:p>
+      <w:pPr>
+        <w:pStyle w:val="Listenabsatz"/>
+        <w:numPr>
+          <w:ilvl w:val="3"/>
+          <w:numId w:val="3"/>
+        </w:numPr>
+        <w:rPr>
+          <w:rFonts w:cs="Times New Roman"/>
           <w:color w:val="808080" w:themeColor="background1" w:themeShade="80"/>
           <w:szCs w:val="24"/>
           <w:lang w:val="en-US"/>
@@ -1234,6 +1258,30 @@
         </w:numPr>
         <w:rPr>
           <w:rFonts w:cs="Times New Roman"/>
+          <w:color w:val="808080" w:themeColor="background1" w:themeShade="80"/>
+          <w:szCs w:val="24"/>
+          <w:lang w:val="en-US"/>
+        </w:rPr>
+      </w:pPr>
+      <w:r>
+        <w:rPr>
+          <w:rFonts w:cs="Times New Roman"/>
+          <w:color w:val="808080" w:themeColor="background1" w:themeShade="80"/>
+          <w:szCs w:val="24"/>
+          <w:lang w:val="en-US"/>
+        </w:rPr>
+        <w:t>Light grey light (116, 166, 116) #747474</w:t>
+      </w:r>
+    </w:p>
+    <w:p>
+      <w:pPr>
+        <w:pStyle w:val="Listenabsatz"/>
+        <w:numPr>
+          <w:ilvl w:val="3"/>
+          <w:numId w:val="3"/>
+        </w:numPr>
+        <w:rPr>
+          <w:rFonts w:cs="Times New Roman"/>
           <w:szCs w:val="24"/>
           <w:lang w:val="en-US"/>
         </w:rPr>
@@ -1266,6 +1314,7 @@
           <w:szCs w:val="24"/>
           <w:lang w:val="en-US"/>
         </w:rPr>
+        <w:lastRenderedPageBreak/>
         <w:t>Light pink (230,65,240) #E641F0</w:t>
       </w:r>
     </w:p>
@@ -1310,7 +1359,6 @@
           <w:szCs w:val="24"/>
           <w:lang w:val="en-US"/>
         </w:rPr>
-        <w:lastRenderedPageBreak/>
         <w:t>Light skin color (255,169,141) #FFA98D</w:t>
       </w:r>
     </w:p>
@@ -1335,6 +1383,7 @@
         </w:rPr>
         <w:t xml:space="preserve">Light skin color reflection (255,190,169) </w:t>
       </w:r>
+      <w:bookmarkStart w:id="0" w:name="_GoBack"/>
       <w:r>
         <w:rPr>
           <w:rFonts w:cs="Times New Roman"/>
@@ -1359,6 +1408,7 @@
         </w:rPr>
         <w:t>9</w:t>
       </w:r>
+      <w:bookmarkEnd w:id="0"/>
     </w:p>
     <w:p>
       <w:pPr>
@@ -1479,23 +1529,130 @@
     <w:p>
       <w:pPr>
         <w:pStyle w:val="Listenabsatz"/>
+        <w:ind w:left="2880"/>
+        <w:rPr>
+          <w:rFonts w:cs="Times New Roman"/>
+          <w:szCs w:val="24"/>
+          <w:lang w:val="en-US"/>
+        </w:rPr>
+      </w:pPr>
+    </w:p>
+    <w:p>
+      <w:pPr>
+        <w:pStyle w:val="Listenabsatz"/>
+        <w:numPr>
+          <w:ilvl w:val="2"/>
+          <w:numId w:val="3"/>
+        </w:numPr>
+        <w:rPr>
+          <w:rFonts w:cs="Times New Roman"/>
+          <w:szCs w:val="24"/>
+          <w:lang w:val="en-US"/>
+        </w:rPr>
+      </w:pPr>
+      <w:r>
+        <w:rPr>
+          <w:rFonts w:cs="Times New Roman"/>
+          <w:szCs w:val="24"/>
+          <w:lang w:val="en-US"/>
+        </w:rPr>
+        <w:t>16 Dark colors</w:t>
+      </w:r>
+    </w:p>
+    <w:p>
+      <w:pPr>
+        <w:pStyle w:val="Listenabsatz"/>
         <w:numPr>
           <w:ilvl w:val="3"/>
           <w:numId w:val="3"/>
         </w:numPr>
         <w:rPr>
           <w:rFonts w:cs="Times New Roman"/>
-          <w:szCs w:val="24"/>
-          <w:lang w:val="en-US"/>
-        </w:rPr>
-      </w:pPr>
-      <w:r>
-        <w:rPr>
-          <w:rFonts w:cs="Times New Roman"/>
-          <w:szCs w:val="24"/>
-          <w:lang w:val="en-US"/>
-        </w:rPr>
-        <w:t>New</w:t>
+          <w:color w:val="808080" w:themeColor="background1" w:themeShade="80"/>
+          <w:szCs w:val="24"/>
+          <w:lang w:val="en-US"/>
+        </w:rPr>
+      </w:pPr>
+      <w:r>
+        <w:rPr>
+          <w:rFonts w:cs="Times New Roman"/>
+          <w:color w:val="808080" w:themeColor="background1" w:themeShade="80"/>
+          <w:szCs w:val="24"/>
+          <w:lang w:val="en-US"/>
+        </w:rPr>
+        <w:t xml:space="preserve">Almost </w:t>
+      </w:r>
+      <w:r>
+        <w:rPr>
+          <w:rFonts w:cs="Times New Roman"/>
+          <w:color w:val="808080" w:themeColor="background1" w:themeShade="80"/>
+          <w:szCs w:val="24"/>
+          <w:lang w:val="en-US"/>
+        </w:rPr>
+        <w:t>Black (</w:t>
+      </w:r>
+      <w:r>
+        <w:rPr>
+          <w:rFonts w:cs="Times New Roman"/>
+          <w:color w:val="808080" w:themeColor="background1" w:themeShade="80"/>
+          <w:szCs w:val="24"/>
+          <w:lang w:val="en-US"/>
+        </w:rPr>
+        <w:t>20</w:t>
+      </w:r>
+      <w:r>
+        <w:rPr>
+          <w:rFonts w:cs="Times New Roman"/>
+          <w:color w:val="808080" w:themeColor="background1" w:themeShade="80"/>
+          <w:szCs w:val="24"/>
+          <w:lang w:val="en-US"/>
+        </w:rPr>
+        <w:t>,</w:t>
+      </w:r>
+      <w:r>
+        <w:rPr>
+          <w:rFonts w:cs="Times New Roman"/>
+          <w:color w:val="808080" w:themeColor="background1" w:themeShade="80"/>
+          <w:szCs w:val="24"/>
+          <w:lang w:val="en-US"/>
+        </w:rPr>
+        <w:t>20</w:t>
+      </w:r>
+      <w:r>
+        <w:rPr>
+          <w:rFonts w:cs="Times New Roman"/>
+          <w:color w:val="808080" w:themeColor="background1" w:themeShade="80"/>
+          <w:szCs w:val="24"/>
+          <w:lang w:val="en-US"/>
+        </w:rPr>
+        <w:t>,</w:t>
+      </w:r>
+      <w:r>
+        <w:rPr>
+          <w:rFonts w:cs="Times New Roman"/>
+          <w:color w:val="808080" w:themeColor="background1" w:themeShade="80"/>
+          <w:szCs w:val="24"/>
+          <w:lang w:val="en-US"/>
+        </w:rPr>
+        <w:t>20</w:t>
+      </w:r>
+      <w:r>
+        <w:rPr>
+          <w:rFonts w:cs="Times New Roman"/>
+          <w:color w:val="808080" w:themeColor="background1" w:themeShade="80"/>
+          <w:szCs w:val="24"/>
+          <w:lang w:val="en-US"/>
+        </w:rPr>
+        <w:t>) #</w:t>
+      </w:r>
+      <w:r>
+        <w:rPr>
+          <w:rFonts w:cs="Times New Roman"/>
+          <w:color w:val="808080" w:themeColor="background1" w:themeShade="80"/>
+          <w:szCs w:val="24"/>
+          <w:lang w:val="en-US"/>
+        </w:rPr>
+        <w:t>141414</w:t>
       </w:r>
     </w:p>
     <w:p>
@@ -1517,40 +1674,7 @@
           <w:szCs w:val="24"/>
           <w:lang w:val="en-US"/>
         </w:rPr>
-        <w:t>New</w:t>
-      </w:r>
-    </w:p>
-    <w:p>
-      <w:pPr>
-        <w:pStyle w:val="Listenabsatz"/>
-        <w:ind w:left="2880"/>
-        <w:rPr>
-          <w:rFonts w:cs="Times New Roman"/>
-          <w:szCs w:val="24"/>
-          <w:lang w:val="en-US"/>
-        </w:rPr>
-      </w:pPr>
-    </w:p>
-    <w:p>
-      <w:pPr>
-        <w:pStyle w:val="Listenabsatz"/>
-        <w:numPr>
-          <w:ilvl w:val="2"/>
-          <w:numId w:val="3"/>
-        </w:numPr>
-        <w:rPr>
-          <w:rFonts w:cs="Times New Roman"/>
-          <w:szCs w:val="24"/>
-          <w:lang w:val="en-US"/>
-        </w:rPr>
-      </w:pPr>
-      <w:r>
-        <w:rPr>
-          <w:rFonts w:cs="Times New Roman"/>
-          <w:szCs w:val="24"/>
-          <w:lang w:val="en-US"/>
-        </w:rPr>
-        <w:t>16 Dark colors</w:t>
+        <w:t>Dark blue (0,128,192) #0080C0</w:t>
       </w:r>
     </w:p>
     <w:p>
@@ -1574,106 +1698,7 @@
           <w:szCs w:val="24"/>
           <w:lang w:val="en-US"/>
         </w:rPr>
-        <w:t xml:space="preserve">Almost </w:t>
-      </w:r>
-      <w:r>
-        <w:rPr>
-          <w:rFonts w:cs="Times New Roman"/>
-          <w:color w:val="808080" w:themeColor="background1" w:themeShade="80"/>
-          <w:szCs w:val="24"/>
-          <w:lang w:val="en-US"/>
-        </w:rPr>
-        <w:t>Black (</w:t>
-      </w:r>
-      <w:r>
-        <w:rPr>
-          <w:rFonts w:cs="Times New Roman"/>
-          <w:color w:val="808080" w:themeColor="background1" w:themeShade="80"/>
-          <w:szCs w:val="24"/>
-          <w:lang w:val="en-US"/>
-        </w:rPr>
-        <w:t>2</w:t>
-      </w:r>
-      <w:r>
-        <w:rPr>
-          <w:rFonts w:cs="Times New Roman"/>
-          <w:color w:val="808080" w:themeColor="background1" w:themeShade="80"/>
-          <w:szCs w:val="24"/>
-          <w:lang w:val="en-US"/>
-        </w:rPr>
-        <w:t>0</w:t>
-      </w:r>
-      <w:r>
-        <w:rPr>
-          <w:rFonts w:cs="Times New Roman"/>
-          <w:color w:val="808080" w:themeColor="background1" w:themeShade="80"/>
-          <w:szCs w:val="24"/>
-          <w:lang w:val="en-US"/>
-        </w:rPr>
-        <w:t>,</w:t>
-      </w:r>
-      <w:r>
-        <w:rPr>
-          <w:rFonts w:cs="Times New Roman"/>
-          <w:color w:val="808080" w:themeColor="background1" w:themeShade="80"/>
-          <w:szCs w:val="24"/>
-          <w:lang w:val="en-US"/>
-        </w:rPr>
-        <w:t>2</w:t>
-      </w:r>
-      <w:r>
-        <w:rPr>
-          <w:rFonts w:cs="Times New Roman"/>
-          <w:color w:val="808080" w:themeColor="background1" w:themeShade="80"/>
-          <w:szCs w:val="24"/>
-          <w:lang w:val="en-US"/>
-        </w:rPr>
-        <w:t>0</w:t>
-      </w:r>
-      <w:r>
-        <w:rPr>
-          <w:rFonts w:cs="Times New Roman"/>
-          <w:color w:val="808080" w:themeColor="background1" w:themeShade="80"/>
-          <w:szCs w:val="24"/>
-          <w:lang w:val="en-US"/>
-        </w:rPr>
-        <w:t>,</w:t>
-      </w:r>
-      <w:r>
-        <w:rPr>
-          <w:rFonts w:cs="Times New Roman"/>
-          <w:color w:val="808080" w:themeColor="background1" w:themeShade="80"/>
-          <w:szCs w:val="24"/>
-          <w:lang w:val="en-US"/>
-        </w:rPr>
-        <w:t>2</w:t>
-      </w:r>
-      <w:r>
-        <w:rPr>
-          <w:rFonts w:cs="Times New Roman"/>
-          <w:color w:val="808080" w:themeColor="background1" w:themeShade="80"/>
-          <w:szCs w:val="24"/>
-          <w:lang w:val="en-US"/>
-        </w:rPr>
-        <w:t>0</w:t>
-      </w:r>
-      <w:r>
-        <w:rPr>
-          <w:rFonts w:cs="Times New Roman"/>
-          <w:color w:val="808080" w:themeColor="background1" w:themeShade="80"/>
-          <w:szCs w:val="24"/>
-          <w:lang w:val="en-US"/>
-        </w:rPr>
-        <w:t>) #</w:t>
-      </w:r>
-      <w:r>
-        <w:rPr>
-          <w:rFonts w:cs="Times New Roman"/>
-          <w:color w:val="808080" w:themeColor="background1" w:themeShade="80"/>
-          <w:szCs w:val="24"/>
-          <w:lang w:val="en-US"/>
-        </w:rPr>
-        <w:t>141414</w:t>
+        <w:t>Dark crème color (208,193,145) #D0C191</w:t>
       </w:r>
     </w:p>
     <w:p>
@@ -1695,7 +1720,15 @@
           <w:szCs w:val="24"/>
           <w:lang w:val="en-US"/>
         </w:rPr>
-        <w:t>Dark blue (0,128,192) #0080C0</w:t>
+        <w:t>Dark</w:t>
+      </w:r>
+      <w:r>
+        <w:rPr>
+          <w:rFonts w:cs="Times New Roman"/>
+          <w:szCs w:val="24"/>
+          <w:lang w:val="en-US"/>
+        </w:rPr>
+        <w:t xml:space="preserve"> green (29,118,8) #1D7608</w:t>
       </w:r>
     </w:p>
     <w:p>
@@ -1719,7 +1752,7 @@
           <w:szCs w:val="24"/>
           <w:lang w:val="en-US"/>
         </w:rPr>
-        <w:t>Dark crème color (208,193,145) #D0C191</w:t>
+        <w:t>Dark grey (58,58,58) #3A3A3A</w:t>
       </w:r>
     </w:p>
     <w:p>
@@ -1741,7 +1774,7 @@
           <w:szCs w:val="24"/>
           <w:lang w:val="en-US"/>
         </w:rPr>
-        <w:t>Dark green (22,90,6) #165A06</w:t>
+        <w:t>Dark grey dark (40, 40, 40) #282828</w:t>
       </w:r>
     </w:p>
     <w:p>
@@ -1753,19 +1786,17 @@
         </w:numPr>
         <w:rPr>
           <w:rFonts w:cs="Times New Roman"/>
-          <w:color w:val="808080" w:themeColor="background1" w:themeShade="80"/>
-          <w:szCs w:val="24"/>
-          <w:lang w:val="en-US"/>
-        </w:rPr>
-      </w:pPr>
-      <w:r>
-        <w:rPr>
-          <w:rFonts w:cs="Times New Roman"/>
-          <w:color w:val="808080" w:themeColor="background1" w:themeShade="80"/>
-          <w:szCs w:val="24"/>
-          <w:lang w:val="en-US"/>
-        </w:rPr>
-        <w:t>Dark grey (58,58,58) #3A3A3A</w:t>
+          <w:szCs w:val="24"/>
+          <w:lang w:val="en-US"/>
+        </w:rPr>
+      </w:pPr>
+      <w:r>
+        <w:rPr>
+          <w:rFonts w:cs="Times New Roman"/>
+          <w:szCs w:val="24"/>
+          <w:lang w:val="en-US"/>
+        </w:rPr>
+        <w:t>Dark grey light (80, 80, 80) #505050</w:t>
       </w:r>
     </w:p>
     <w:p>
@@ -1833,8 +1864,6 @@
         </w:rPr>
         <w:t>Dark red (175,6,6) #AF0606</w:t>
       </w:r>
-      <w:bookmarkStart w:id="0" w:name="_GoBack"/>
-      <w:bookmarkEnd w:id="0"/>
     </w:p>
     <w:p>
       <w:pPr>
@@ -1966,50 +1995,6 @@
           <w:lang w:val="en-US"/>
         </w:rPr>
         <w:t>Dark yellow (216,201,11) #D8C90B</w:t>
-      </w:r>
-    </w:p>
-    <w:p>
-      <w:pPr>
-        <w:pStyle w:val="Listenabsatz"/>
-        <w:numPr>
-          <w:ilvl w:val="3"/>
-          <w:numId w:val="3"/>
-        </w:numPr>
-        <w:rPr>
-          <w:rFonts w:cs="Times New Roman"/>
-          <w:szCs w:val="24"/>
-          <w:lang w:val="en-US"/>
-        </w:rPr>
-      </w:pPr>
-      <w:r>
-        <w:rPr>
-          <w:rFonts w:cs="Times New Roman"/>
-          <w:szCs w:val="24"/>
-          <w:lang w:val="en-US"/>
-        </w:rPr>
-        <w:t>New</w:t>
-      </w:r>
-    </w:p>
-    <w:p>
-      <w:pPr>
-        <w:pStyle w:val="Listenabsatz"/>
-        <w:numPr>
-          <w:ilvl w:val="3"/>
-          <w:numId w:val="3"/>
-        </w:numPr>
-        <w:rPr>
-          <w:rFonts w:cs="Times New Roman"/>
-          <w:szCs w:val="24"/>
-          <w:lang w:val="en-US"/>
-        </w:rPr>
-      </w:pPr>
-      <w:r>
-        <w:rPr>
-          <w:rFonts w:cs="Times New Roman"/>
-          <w:szCs w:val="24"/>
-          <w:lang w:val="en-US"/>
-        </w:rPr>
-        <w:t>New</w:t>
       </w:r>
     </w:p>
     <w:p>

</xml_diff>

<commit_message>
Changed violet colour values
</commit_message>
<xml_diff>
--- a/Documentation/GenerelDesign/GeneralDesignDocument.docx
+++ b/Documentation/GenerelDesign/GeneralDesignDocument.docx
@@ -1383,31 +1383,61 @@
         </w:rPr>
         <w:t xml:space="preserve">Light skin color reflection (255,190,169) </w:t>
       </w:r>
+      <w:r>
+        <w:rPr>
+          <w:rFonts w:cs="Times New Roman"/>
+          <w:szCs w:val="24"/>
+          <w:lang w:val="en-US"/>
+        </w:rPr>
+        <w:t>#</w:t>
+      </w:r>
+      <w:r>
+        <w:rPr>
+          <w:rFonts w:cs="Times New Roman"/>
+          <w:szCs w:val="24"/>
+          <w:lang w:val="en-US"/>
+        </w:rPr>
+        <w:t>FFBEA</w:t>
+      </w:r>
+      <w:r>
+        <w:rPr>
+          <w:rFonts w:cs="Times New Roman"/>
+          <w:szCs w:val="24"/>
+          <w:lang w:val="en-US"/>
+        </w:rPr>
+        <w:t>9</w:t>
+      </w:r>
+    </w:p>
+    <w:p>
+      <w:pPr>
+        <w:pStyle w:val="Listenabsatz"/>
+        <w:numPr>
+          <w:ilvl w:val="3"/>
+          <w:numId w:val="3"/>
+        </w:numPr>
+        <w:rPr>
+          <w:rFonts w:cs="Times New Roman"/>
+          <w:szCs w:val="24"/>
+          <w:lang w:val="en-US"/>
+        </w:rPr>
+      </w:pPr>
+      <w:r>
+        <w:rPr>
+          <w:rFonts w:cs="Times New Roman"/>
+          <w:szCs w:val="24"/>
+          <w:lang w:val="en-US"/>
+        </w:rPr>
+        <w:t>Light violet (</w:t>
+      </w:r>
+      <w:r>
+        <w:rPr>
+          <w:rFonts w:cs="Times New Roman"/>
+          <w:szCs w:val="24"/>
+          <w:lang w:val="en-US"/>
+        </w:rPr>
+        <w:t>169, 68, 233) #A944E9</w:t>
+      </w:r>
       <w:bookmarkStart w:id="0" w:name="_GoBack"/>
-      <w:r>
-        <w:rPr>
-          <w:rFonts w:cs="Times New Roman"/>
-          <w:szCs w:val="24"/>
-          <w:lang w:val="en-US"/>
-        </w:rPr>
-        <w:t>#</w:t>
-      </w:r>
-      <w:r>
-        <w:rPr>
-          <w:rFonts w:cs="Times New Roman"/>
-          <w:szCs w:val="24"/>
-          <w:lang w:val="en-US"/>
-        </w:rPr>
-        <w:t>FFBEA</w:t>
-      </w:r>
-      <w:r>
-        <w:rPr>
-          <w:rFonts w:cs="Times New Roman"/>
-          <w:szCs w:val="24"/>
-          <w:lang w:val="en-US"/>
-        </w:rPr>
-        <w:t>9</w:t>
-      </w:r>
       <w:bookmarkEnd w:id="0"/>
     </w:p>
     <w:p>
@@ -1419,17 +1449,19 @@
         </w:numPr>
         <w:rPr>
           <w:rFonts w:cs="Times New Roman"/>
-          <w:szCs w:val="24"/>
-          <w:lang w:val="en-US"/>
-        </w:rPr>
-      </w:pPr>
-      <w:r>
-        <w:rPr>
-          <w:rFonts w:cs="Times New Roman"/>
-          <w:szCs w:val="24"/>
-          <w:lang w:val="en-US"/>
-        </w:rPr>
-        <w:t>Light violet (115,19,171) #7313AB</w:t>
+          <w:color w:val="808080" w:themeColor="background1" w:themeShade="80"/>
+          <w:szCs w:val="24"/>
+          <w:lang w:val="en-US"/>
+        </w:rPr>
+      </w:pPr>
+      <w:r>
+        <w:rPr>
+          <w:rFonts w:cs="Times New Roman"/>
+          <w:color w:val="808080" w:themeColor="background1" w:themeShade="80"/>
+          <w:szCs w:val="24"/>
+          <w:lang w:val="en-US"/>
+        </w:rPr>
+        <w:t>Light wood brown (163,117,74) #A3754A</w:t>
       </w:r>
     </w:p>
     <w:p>
@@ -1453,7 +1485,7 @@
           <w:szCs w:val="24"/>
           <w:lang w:val="en-US"/>
         </w:rPr>
-        <w:t>Light wood brown (163,117,74) #A3754A</w:t>
+        <w:t>Light wood brown bright (180,133,89) #B48559</w:t>
       </w:r>
     </w:p>
     <w:p>
@@ -1465,19 +1497,17 @@
         </w:numPr>
         <w:rPr>
           <w:rFonts w:cs="Times New Roman"/>
-          <w:color w:val="808080" w:themeColor="background1" w:themeShade="80"/>
-          <w:szCs w:val="24"/>
-          <w:lang w:val="en-US"/>
-        </w:rPr>
-      </w:pPr>
-      <w:r>
-        <w:rPr>
-          <w:rFonts w:cs="Times New Roman"/>
-          <w:color w:val="808080" w:themeColor="background1" w:themeShade="80"/>
-          <w:szCs w:val="24"/>
-          <w:lang w:val="en-US"/>
-        </w:rPr>
-        <w:t>Light wood brown bright (180,133,89) #B48559</w:t>
+          <w:szCs w:val="24"/>
+          <w:lang w:val="en-US"/>
+        </w:rPr>
+      </w:pPr>
+      <w:r>
+        <w:rPr>
+          <w:rFonts w:cs="Times New Roman"/>
+          <w:szCs w:val="24"/>
+          <w:lang w:val="en-US"/>
+        </w:rPr>
+        <w:t>Light yellow (247,234,71) #F7EA47</w:t>
       </w:r>
     </w:p>
     <w:p>
@@ -1489,17 +1519,52 @@
         </w:numPr>
         <w:rPr>
           <w:rFonts w:cs="Times New Roman"/>
-          <w:szCs w:val="24"/>
-          <w:lang w:val="en-US"/>
-        </w:rPr>
-      </w:pPr>
-      <w:r>
-        <w:rPr>
-          <w:rFonts w:cs="Times New Roman"/>
-          <w:szCs w:val="24"/>
-          <w:lang w:val="en-US"/>
-        </w:rPr>
-        <w:t>Light yellow (247,234,71) #F7EA47</w:t>
+          <w:color w:val="808080" w:themeColor="background1" w:themeShade="80"/>
+          <w:szCs w:val="24"/>
+          <w:lang w:val="en-US"/>
+        </w:rPr>
+      </w:pPr>
+      <w:r>
+        <w:rPr>
+          <w:rFonts w:cs="Times New Roman"/>
+          <w:color w:val="808080" w:themeColor="background1" w:themeShade="80"/>
+          <w:szCs w:val="24"/>
+          <w:lang w:val="en-US"/>
+        </w:rPr>
+        <w:t>White (255,255,255) #FFFFFF</w:t>
+      </w:r>
+    </w:p>
+    <w:p>
+      <w:pPr>
+        <w:pStyle w:val="Listenabsatz"/>
+        <w:ind w:left="2880"/>
+        <w:rPr>
+          <w:rFonts w:cs="Times New Roman"/>
+          <w:szCs w:val="24"/>
+          <w:lang w:val="en-US"/>
+        </w:rPr>
+      </w:pPr>
+    </w:p>
+    <w:p>
+      <w:pPr>
+        <w:pStyle w:val="Listenabsatz"/>
+        <w:numPr>
+          <w:ilvl w:val="2"/>
+          <w:numId w:val="3"/>
+        </w:numPr>
+        <w:rPr>
+          <w:rFonts w:cs="Times New Roman"/>
+          <w:szCs w:val="24"/>
+          <w:lang w:val="en-US"/>
+        </w:rPr>
+      </w:pPr>
+      <w:r>
+        <w:rPr>
+          <w:rFonts w:cs="Times New Roman"/>
+          <w:szCs w:val="24"/>
+          <w:lang w:val="en-US"/>
+        </w:rPr>
+        <w:t>16 Dark colors</w:t>
       </w:r>
     </w:p>
     <w:p>
@@ -1523,40 +1588,79 @@
           <w:szCs w:val="24"/>
           <w:lang w:val="en-US"/>
         </w:rPr>
-        <w:t>White (255,255,255) #FFFFFF</w:t>
-      </w:r>
-    </w:p>
-    <w:p>
-      <w:pPr>
-        <w:pStyle w:val="Listenabsatz"/>
-        <w:ind w:left="2880"/>
-        <w:rPr>
-          <w:rFonts w:cs="Times New Roman"/>
-          <w:szCs w:val="24"/>
-          <w:lang w:val="en-US"/>
-        </w:rPr>
-      </w:pPr>
-    </w:p>
-    <w:p>
-      <w:pPr>
-        <w:pStyle w:val="Listenabsatz"/>
-        <w:numPr>
-          <w:ilvl w:val="2"/>
-          <w:numId w:val="3"/>
-        </w:numPr>
-        <w:rPr>
-          <w:rFonts w:cs="Times New Roman"/>
-          <w:szCs w:val="24"/>
-          <w:lang w:val="en-US"/>
-        </w:rPr>
-      </w:pPr>
-      <w:r>
-        <w:rPr>
-          <w:rFonts w:cs="Times New Roman"/>
-          <w:szCs w:val="24"/>
-          <w:lang w:val="en-US"/>
-        </w:rPr>
-        <w:t>16 Dark colors</w:t>
+        <w:t xml:space="preserve">Almost </w:t>
+      </w:r>
+      <w:r>
+        <w:rPr>
+          <w:rFonts w:cs="Times New Roman"/>
+          <w:color w:val="808080" w:themeColor="background1" w:themeShade="80"/>
+          <w:szCs w:val="24"/>
+          <w:lang w:val="en-US"/>
+        </w:rPr>
+        <w:t>Black (</w:t>
+      </w:r>
+      <w:r>
+        <w:rPr>
+          <w:rFonts w:cs="Times New Roman"/>
+          <w:color w:val="808080" w:themeColor="background1" w:themeShade="80"/>
+          <w:szCs w:val="24"/>
+          <w:lang w:val="en-US"/>
+        </w:rPr>
+        <w:t>20</w:t>
+      </w:r>
+      <w:r>
+        <w:rPr>
+          <w:rFonts w:cs="Times New Roman"/>
+          <w:color w:val="808080" w:themeColor="background1" w:themeShade="80"/>
+          <w:szCs w:val="24"/>
+          <w:lang w:val="en-US"/>
+        </w:rPr>
+        <w:t>,</w:t>
+      </w:r>
+      <w:r>
+        <w:rPr>
+          <w:rFonts w:cs="Times New Roman"/>
+          <w:color w:val="808080" w:themeColor="background1" w:themeShade="80"/>
+          <w:szCs w:val="24"/>
+          <w:lang w:val="en-US"/>
+        </w:rPr>
+        <w:t>20</w:t>
+      </w:r>
+      <w:r>
+        <w:rPr>
+          <w:rFonts w:cs="Times New Roman"/>
+          <w:color w:val="808080" w:themeColor="background1" w:themeShade="80"/>
+          <w:szCs w:val="24"/>
+          <w:lang w:val="en-US"/>
+        </w:rPr>
+        <w:t>,</w:t>
+      </w:r>
+      <w:r>
+        <w:rPr>
+          <w:rFonts w:cs="Times New Roman"/>
+          <w:color w:val="808080" w:themeColor="background1" w:themeShade="80"/>
+          <w:szCs w:val="24"/>
+          <w:lang w:val="en-US"/>
+        </w:rPr>
+        <w:t>20</w:t>
+      </w:r>
+      <w:r>
+        <w:rPr>
+          <w:rFonts w:cs="Times New Roman"/>
+          <w:color w:val="808080" w:themeColor="background1" w:themeShade="80"/>
+          <w:szCs w:val="24"/>
+          <w:lang w:val="en-US"/>
+        </w:rPr>
+        <w:t>) #</w:t>
+      </w:r>
+      <w:r>
+        <w:rPr>
+          <w:rFonts w:cs="Times New Roman"/>
+          <w:color w:val="808080" w:themeColor="background1" w:themeShade="80"/>
+          <w:szCs w:val="24"/>
+          <w:lang w:val="en-US"/>
+        </w:rPr>
+        <w:t>141414</w:t>
       </w:r>
     </w:p>
     <w:p>
@@ -1568,91 +1672,17 @@
         </w:numPr>
         <w:rPr>
           <w:rFonts w:cs="Times New Roman"/>
-          <w:color w:val="808080" w:themeColor="background1" w:themeShade="80"/>
-          <w:szCs w:val="24"/>
-          <w:lang w:val="en-US"/>
-        </w:rPr>
-      </w:pPr>
-      <w:r>
-        <w:rPr>
-          <w:rFonts w:cs="Times New Roman"/>
-          <w:color w:val="808080" w:themeColor="background1" w:themeShade="80"/>
-          <w:szCs w:val="24"/>
-          <w:lang w:val="en-US"/>
-        </w:rPr>
-        <w:t xml:space="preserve">Almost </w:t>
-      </w:r>
-      <w:r>
-        <w:rPr>
-          <w:rFonts w:cs="Times New Roman"/>
-          <w:color w:val="808080" w:themeColor="background1" w:themeShade="80"/>
-          <w:szCs w:val="24"/>
-          <w:lang w:val="en-US"/>
-        </w:rPr>
-        <w:t>Black (</w:t>
-      </w:r>
-      <w:r>
-        <w:rPr>
-          <w:rFonts w:cs="Times New Roman"/>
-          <w:color w:val="808080" w:themeColor="background1" w:themeShade="80"/>
-          <w:szCs w:val="24"/>
-          <w:lang w:val="en-US"/>
-        </w:rPr>
-        <w:t>20</w:t>
-      </w:r>
-      <w:r>
-        <w:rPr>
-          <w:rFonts w:cs="Times New Roman"/>
-          <w:color w:val="808080" w:themeColor="background1" w:themeShade="80"/>
-          <w:szCs w:val="24"/>
-          <w:lang w:val="en-US"/>
-        </w:rPr>
-        <w:t>,</w:t>
-      </w:r>
-      <w:r>
-        <w:rPr>
-          <w:rFonts w:cs="Times New Roman"/>
-          <w:color w:val="808080" w:themeColor="background1" w:themeShade="80"/>
-          <w:szCs w:val="24"/>
-          <w:lang w:val="en-US"/>
-        </w:rPr>
-        <w:t>20</w:t>
-      </w:r>
-      <w:r>
-        <w:rPr>
-          <w:rFonts w:cs="Times New Roman"/>
-          <w:color w:val="808080" w:themeColor="background1" w:themeShade="80"/>
-          <w:szCs w:val="24"/>
-          <w:lang w:val="en-US"/>
-        </w:rPr>
-        <w:t>,</w:t>
-      </w:r>
-      <w:r>
-        <w:rPr>
-          <w:rFonts w:cs="Times New Roman"/>
-          <w:color w:val="808080" w:themeColor="background1" w:themeShade="80"/>
-          <w:szCs w:val="24"/>
-          <w:lang w:val="en-US"/>
-        </w:rPr>
-        <w:t>20</w:t>
-      </w:r>
-      <w:r>
-        <w:rPr>
-          <w:rFonts w:cs="Times New Roman"/>
-          <w:color w:val="808080" w:themeColor="background1" w:themeShade="80"/>
-          <w:szCs w:val="24"/>
-          <w:lang w:val="en-US"/>
-        </w:rPr>
-        <w:t>) #</w:t>
-      </w:r>
-      <w:r>
-        <w:rPr>
-          <w:rFonts w:cs="Times New Roman"/>
-          <w:color w:val="808080" w:themeColor="background1" w:themeShade="80"/>
-          <w:szCs w:val="24"/>
-          <w:lang w:val="en-US"/>
-        </w:rPr>
-        <w:t>141414</w:t>
+          <w:szCs w:val="24"/>
+          <w:lang w:val="en-US"/>
+        </w:rPr>
+      </w:pPr>
+      <w:r>
+        <w:rPr>
+          <w:rFonts w:cs="Times New Roman"/>
+          <w:szCs w:val="24"/>
+          <w:lang w:val="en-US"/>
+        </w:rPr>
+        <w:t>Dark blue (0,128,192) #0080C0</w:t>
       </w:r>
     </w:p>
     <w:p>
@@ -1664,17 +1694,19 @@
         </w:numPr>
         <w:rPr>
           <w:rFonts w:cs="Times New Roman"/>
-          <w:szCs w:val="24"/>
-          <w:lang w:val="en-US"/>
-        </w:rPr>
-      </w:pPr>
-      <w:r>
-        <w:rPr>
-          <w:rFonts w:cs="Times New Roman"/>
-          <w:szCs w:val="24"/>
-          <w:lang w:val="en-US"/>
-        </w:rPr>
-        <w:t>Dark blue (0,128,192) #0080C0</w:t>
+          <w:color w:val="808080" w:themeColor="background1" w:themeShade="80"/>
+          <w:szCs w:val="24"/>
+          <w:lang w:val="en-US"/>
+        </w:rPr>
+      </w:pPr>
+      <w:r>
+        <w:rPr>
+          <w:rFonts w:cs="Times New Roman"/>
+          <w:color w:val="808080" w:themeColor="background1" w:themeShade="80"/>
+          <w:szCs w:val="24"/>
+          <w:lang w:val="en-US"/>
+        </w:rPr>
+        <w:t>Dark crème color (208,193,145) #D0C191</w:t>
       </w:r>
     </w:p>
     <w:p>
@@ -1686,19 +1718,17 @@
         </w:numPr>
         <w:rPr>
           <w:rFonts w:cs="Times New Roman"/>
-          <w:color w:val="808080" w:themeColor="background1" w:themeShade="80"/>
-          <w:szCs w:val="24"/>
-          <w:lang w:val="en-US"/>
-        </w:rPr>
-      </w:pPr>
-      <w:r>
-        <w:rPr>
-          <w:rFonts w:cs="Times New Roman"/>
-          <w:color w:val="808080" w:themeColor="background1" w:themeShade="80"/>
-          <w:szCs w:val="24"/>
-          <w:lang w:val="en-US"/>
-        </w:rPr>
-        <w:t>Dark crème color (208,193,145) #D0C191</w:t>
+          <w:szCs w:val="24"/>
+          <w:lang w:val="en-US"/>
+        </w:rPr>
+      </w:pPr>
+      <w:r>
+        <w:rPr>
+          <w:rFonts w:cs="Times New Roman"/>
+          <w:szCs w:val="24"/>
+          <w:lang w:val="en-US"/>
+        </w:rPr>
+        <w:t>Dark green (29,118,8) #1D7608</w:t>
       </w:r>
     </w:p>
     <w:p>
@@ -1710,25 +1740,19 @@
         </w:numPr>
         <w:rPr>
           <w:rFonts w:cs="Times New Roman"/>
-          <w:szCs w:val="24"/>
-          <w:lang w:val="en-US"/>
-        </w:rPr>
-      </w:pPr>
-      <w:r>
-        <w:rPr>
-          <w:rFonts w:cs="Times New Roman"/>
-          <w:szCs w:val="24"/>
-          <w:lang w:val="en-US"/>
-        </w:rPr>
-        <w:t>Dark</w:t>
-      </w:r>
-      <w:r>
-        <w:rPr>
-          <w:rFonts w:cs="Times New Roman"/>
-          <w:szCs w:val="24"/>
-          <w:lang w:val="en-US"/>
-        </w:rPr>
-        <w:t xml:space="preserve"> green (29,118,8) #1D7608</w:t>
+          <w:color w:val="808080" w:themeColor="background1" w:themeShade="80"/>
+          <w:szCs w:val="24"/>
+          <w:lang w:val="en-US"/>
+        </w:rPr>
+      </w:pPr>
+      <w:r>
+        <w:rPr>
+          <w:rFonts w:cs="Times New Roman"/>
+          <w:color w:val="808080" w:themeColor="background1" w:themeShade="80"/>
+          <w:szCs w:val="24"/>
+          <w:lang w:val="en-US"/>
+        </w:rPr>
+        <w:t>Dark grey (58,58,58) #3A3A3A</w:t>
       </w:r>
     </w:p>
     <w:p>
@@ -1740,19 +1764,17 @@
         </w:numPr>
         <w:rPr>
           <w:rFonts w:cs="Times New Roman"/>
-          <w:color w:val="808080" w:themeColor="background1" w:themeShade="80"/>
-          <w:szCs w:val="24"/>
-          <w:lang w:val="en-US"/>
-        </w:rPr>
-      </w:pPr>
-      <w:r>
-        <w:rPr>
-          <w:rFonts w:cs="Times New Roman"/>
-          <w:color w:val="808080" w:themeColor="background1" w:themeShade="80"/>
-          <w:szCs w:val="24"/>
-          <w:lang w:val="en-US"/>
-        </w:rPr>
-        <w:t>Dark grey (58,58,58) #3A3A3A</w:t>
+          <w:szCs w:val="24"/>
+          <w:lang w:val="en-US"/>
+        </w:rPr>
+      </w:pPr>
+      <w:r>
+        <w:rPr>
+          <w:rFonts w:cs="Times New Roman"/>
+          <w:szCs w:val="24"/>
+          <w:lang w:val="en-US"/>
+        </w:rPr>
+        <w:t>Dark grey dark (40, 40, 40) #282828</w:t>
       </w:r>
     </w:p>
     <w:p>
@@ -1774,7 +1796,7 @@
           <w:szCs w:val="24"/>
           <w:lang w:val="en-US"/>
         </w:rPr>
-        <w:t>Dark grey dark (40, 40, 40) #282828</w:t>
+        <w:t>Dark grey light (80, 80, 80) #505050</w:t>
       </w:r>
     </w:p>
     <w:p>
@@ -1796,7 +1818,7 @@
           <w:szCs w:val="24"/>
           <w:lang w:val="en-US"/>
         </w:rPr>
-        <w:t>Dark grey light (80, 80, 80) #505050</w:t>
+        <w:t>Dark Orange (129,65,4) #814104</w:t>
       </w:r>
     </w:p>
     <w:p>
@@ -1818,7 +1840,7 @@
           <w:szCs w:val="24"/>
           <w:lang w:val="en-US"/>
         </w:rPr>
-        <w:t>Dark Orange (129,65,4) #814104</w:t>
+        <w:t>Dark pink (206,16,217) #CE10D9</w:t>
       </w:r>
     </w:p>
     <w:p>
@@ -1840,7 +1862,7 @@
           <w:szCs w:val="24"/>
           <w:lang w:val="en-US"/>
         </w:rPr>
-        <w:t>Dark pink (206,16,217) #CE10D9</w:t>
+        <w:t>Dark red (175,6,6) #AF0606</w:t>
       </w:r>
     </w:p>
     <w:p>
@@ -1862,7 +1884,7 @@
           <w:szCs w:val="24"/>
           <w:lang w:val="en-US"/>
         </w:rPr>
-        <w:t>Dark red (175,6,6) #AF0606</w:t>
+        <w:t>Dark skin color (229,143,115) #E58F73</w:t>
       </w:r>
     </w:p>
     <w:p>
@@ -1884,29 +1906,15 @@
           <w:szCs w:val="24"/>
           <w:lang w:val="en-US"/>
         </w:rPr>
-        <w:t>Dark skin color (229,143,115) #E58F73</w:t>
-      </w:r>
-    </w:p>
-    <w:p>
-      <w:pPr>
-        <w:pStyle w:val="Listenabsatz"/>
-        <w:numPr>
-          <w:ilvl w:val="3"/>
-          <w:numId w:val="3"/>
-        </w:numPr>
-        <w:rPr>
-          <w:rFonts w:cs="Times New Roman"/>
-          <w:szCs w:val="24"/>
-          <w:lang w:val="en-US"/>
-        </w:rPr>
-      </w:pPr>
-      <w:r>
-        <w:rPr>
-          <w:rFonts w:cs="Times New Roman"/>
-          <w:szCs w:val="24"/>
-          <w:lang w:val="en-US"/>
-        </w:rPr>
-        <w:t>Dark violet (97,16,143) #61108F</w:t>
+        <w:t>Dark violet (</w:t>
+      </w:r>
+      <w:r>
+        <w:rPr>
+          <w:rFonts w:cs="Times New Roman"/>
+          <w:szCs w:val="24"/>
+          <w:lang w:val="en-US"/>
+        </w:rPr>
+        <w:t>60, 10, 80) #3C0A50</w:t>
       </w:r>
     </w:p>
     <w:p>

</xml_diff>